<commit_message>
carga la base de datos 2
</commit_message>
<xml_diff>
--- a/word_informe/TIENDA T_PLAZA.docx
+++ b/word_informe/TIENDA T_PLAZA.docx
@@ -38,7 +38,7 @@
                     <pic:cNvPicPr preferRelativeResize="0"/>
                   </pic:nvPicPr>
                   <pic:blipFill>
-                    <a:blip r:embed="rId5"/>
+                    <a:blip r:embed="rId9"/>
                     <a:srcRect/>
                     <a:stretch>
                       <a:fillRect/>
@@ -574,18 +574,3931 @@
         <w:br w:type="page"/>
       </w:r>
     </w:p>
-    <w:p>
-      <w:bookmarkStart w:id="1" w:name="_GoBack"/>
+    <w:sdt>
+      <w:sdtPr>
+        <w:id w:val="2069844663"/>
+        <w:docPartObj>
+          <w:docPartGallery w:val="Table of Contents"/>
+          <w:docPartUnique/>
+        </w:docPartObj>
+      </w:sdtPr>
+      <w:sdtEndPr>
+        <w:rPr>
+          <w:rFonts w:ascii="Times New Roman" w:eastAsia="Times New Roman" w:hAnsi="Times New Roman" w:cs="Times New Roman"/>
+          <w:b/>
+          <w:bCs/>
+          <w:color w:val="000000"/>
+          <w:sz w:val="20"/>
+          <w:szCs w:val="20"/>
+          <w:lang w:val="es-PE" w:eastAsia="es-PE"/>
+        </w:rPr>
+      </w:sdtEndPr>
+      <w:sdtContent>
+        <w:p>
+          <w:pPr>
+            <w:pStyle w:val="TtuloTDC"/>
+          </w:pPr>
+          <w:r>
+            <w:t>Contenido</w:t>
+          </w:r>
+        </w:p>
+        <w:p>
+          <w:pPr>
+            <w:pStyle w:val="TDC1"/>
+            <w:tabs>
+              <w:tab w:val="right" w:leader="dot" w:pos="8494"/>
+            </w:tabs>
+            <w:rPr>
+              <w:rFonts w:asciiTheme="minorHAnsi" w:eastAsiaTheme="minorEastAsia" w:hAnsiTheme="minorHAnsi" w:cstheme="minorBidi"/>
+              <w:noProof/>
+              <w:color w:val="auto"/>
+              <w:sz w:val="22"/>
+              <w:szCs w:val="22"/>
+              <w:lang w:val="es-ES" w:eastAsia="ja-JP"/>
+            </w:rPr>
+          </w:pPr>
+          <w:r>
+            <w:rPr>
+              <w:b/>
+              <w:bCs/>
+            </w:rPr>
+            <w:fldChar w:fldCharType="begin"/>
+          </w:r>
+          <w:r>
+            <w:rPr>
+              <w:b/>
+              <w:bCs/>
+            </w:rPr>
+            <w:instrText xml:space="preserve"> TOC \o "1-3" \h \z \u </w:instrText>
+          </w:r>
+          <w:r>
+            <w:rPr>
+              <w:b/>
+              <w:bCs/>
+            </w:rPr>
+            <w:fldChar w:fldCharType="separate"/>
+          </w:r>
+          <w:hyperlink w:anchor="_Toc530735301" w:history="1">
+            <w:r>
+              <w:rPr>
+                <w:rStyle w:val="Hipervnculo"/>
+                <w:noProof/>
+              </w:rPr>
+              <w:t>Introducción</w:t>
+            </w:r>
+            <w:r>
+              <w:rPr>
+                <w:noProof/>
+                <w:webHidden/>
+              </w:rPr>
+              <w:tab/>
+            </w:r>
+            <w:r>
+              <w:rPr>
+                <w:noProof/>
+                <w:webHidden/>
+              </w:rPr>
+              <w:fldChar w:fldCharType="begin"/>
+            </w:r>
+            <w:r>
+              <w:rPr>
+                <w:noProof/>
+                <w:webHidden/>
+              </w:rPr>
+              <w:instrText xml:space="preserve"> PAGEREF _Toc530735301 \h </w:instrText>
+            </w:r>
+            <w:r>
+              <w:rPr>
+                <w:noProof/>
+                <w:webHidden/>
+              </w:rPr>
+            </w:r>
+            <w:r>
+              <w:rPr>
+                <w:noProof/>
+                <w:webHidden/>
+              </w:rPr>
+              <w:fldChar w:fldCharType="separate"/>
+            </w:r>
+            <w:r>
+              <w:rPr>
+                <w:noProof/>
+                <w:webHidden/>
+              </w:rPr>
+              <w:t>3</w:t>
+            </w:r>
+            <w:r>
+              <w:rPr>
+                <w:noProof/>
+                <w:webHidden/>
+              </w:rPr>
+              <w:fldChar w:fldCharType="end"/>
+            </w:r>
+          </w:hyperlink>
+        </w:p>
+        <w:p>
+          <w:pPr>
+            <w:pStyle w:val="TDC1"/>
+            <w:tabs>
+              <w:tab w:val="right" w:leader="dot" w:pos="8494"/>
+            </w:tabs>
+            <w:rPr>
+              <w:rFonts w:asciiTheme="minorHAnsi" w:eastAsiaTheme="minorEastAsia" w:hAnsiTheme="minorHAnsi" w:cstheme="minorBidi"/>
+              <w:noProof/>
+              <w:color w:val="auto"/>
+              <w:sz w:val="22"/>
+              <w:szCs w:val="22"/>
+              <w:lang w:val="es-ES" w:eastAsia="ja-JP"/>
+            </w:rPr>
+          </w:pPr>
+          <w:hyperlink w:anchor="_Toc530735302" w:history="1">
+            <w:r>
+              <w:rPr>
+                <w:rStyle w:val="Hipervnculo"/>
+                <w:noProof/>
+              </w:rPr>
+              <w:t>Caso de estudio: Gestión De Recaudación En El Supermercado “T-Plaza” En Sus Diferentes Sucursales.</w:t>
+            </w:r>
+            <w:r>
+              <w:rPr>
+                <w:noProof/>
+                <w:webHidden/>
+              </w:rPr>
+              <w:tab/>
+            </w:r>
+            <w:r>
+              <w:rPr>
+                <w:noProof/>
+                <w:webHidden/>
+              </w:rPr>
+              <w:fldChar w:fldCharType="begin"/>
+            </w:r>
+            <w:r>
+              <w:rPr>
+                <w:noProof/>
+                <w:webHidden/>
+              </w:rPr>
+              <w:instrText xml:space="preserve"> PAGEREF _Toc530735302 \h </w:instrText>
+            </w:r>
+            <w:r>
+              <w:rPr>
+                <w:noProof/>
+                <w:webHidden/>
+              </w:rPr>
+            </w:r>
+            <w:r>
+              <w:rPr>
+                <w:noProof/>
+                <w:webHidden/>
+              </w:rPr>
+              <w:fldChar w:fldCharType="separate"/>
+            </w:r>
+            <w:r>
+              <w:rPr>
+                <w:noProof/>
+                <w:webHidden/>
+              </w:rPr>
+              <w:t>4</w:t>
+            </w:r>
+            <w:r>
+              <w:rPr>
+                <w:noProof/>
+                <w:webHidden/>
+              </w:rPr>
+              <w:fldChar w:fldCharType="end"/>
+            </w:r>
+          </w:hyperlink>
+        </w:p>
+        <w:p>
+          <w:pPr>
+            <w:pStyle w:val="TDC1"/>
+            <w:tabs>
+              <w:tab w:val="right" w:leader="dot" w:pos="8494"/>
+            </w:tabs>
+            <w:rPr>
+              <w:rFonts w:asciiTheme="minorHAnsi" w:eastAsiaTheme="minorEastAsia" w:hAnsiTheme="minorHAnsi" w:cstheme="minorBidi"/>
+              <w:noProof/>
+              <w:color w:val="auto"/>
+              <w:sz w:val="22"/>
+              <w:szCs w:val="22"/>
+              <w:lang w:val="es-ES" w:eastAsia="ja-JP"/>
+            </w:rPr>
+          </w:pPr>
+          <w:hyperlink w:anchor="_Toc530735303" w:history="1">
+            <w:r>
+              <w:rPr>
+                <w:rStyle w:val="Hipervnculo"/>
+                <w:noProof/>
+              </w:rPr>
+              <w:t>Diagrama UML</w:t>
+            </w:r>
+            <w:r>
+              <w:rPr>
+                <w:noProof/>
+                <w:webHidden/>
+              </w:rPr>
+              <w:tab/>
+            </w:r>
+            <w:r>
+              <w:rPr>
+                <w:noProof/>
+                <w:webHidden/>
+              </w:rPr>
+              <w:fldChar w:fldCharType="begin"/>
+            </w:r>
+            <w:r>
+              <w:rPr>
+                <w:noProof/>
+                <w:webHidden/>
+              </w:rPr>
+              <w:instrText xml:space="preserve"> PAGEREF _Toc530735303 \h </w:instrText>
+            </w:r>
+            <w:r>
+              <w:rPr>
+                <w:noProof/>
+                <w:webHidden/>
+              </w:rPr>
+            </w:r>
+            <w:r>
+              <w:rPr>
+                <w:noProof/>
+                <w:webHidden/>
+              </w:rPr>
+              <w:fldChar w:fldCharType="separate"/>
+            </w:r>
+            <w:r>
+              <w:rPr>
+                <w:noProof/>
+                <w:webHidden/>
+              </w:rPr>
+              <w:t>4</w:t>
+            </w:r>
+            <w:r>
+              <w:rPr>
+                <w:noProof/>
+                <w:webHidden/>
+              </w:rPr>
+              <w:fldChar w:fldCharType="end"/>
+            </w:r>
+          </w:hyperlink>
+        </w:p>
+        <w:p>
+          <w:pPr>
+            <w:pStyle w:val="TDC1"/>
+            <w:tabs>
+              <w:tab w:val="right" w:leader="dot" w:pos="8494"/>
+            </w:tabs>
+            <w:rPr>
+              <w:rFonts w:asciiTheme="minorHAnsi" w:eastAsiaTheme="minorEastAsia" w:hAnsiTheme="minorHAnsi" w:cstheme="minorBidi"/>
+              <w:noProof/>
+              <w:color w:val="auto"/>
+              <w:sz w:val="22"/>
+              <w:szCs w:val="22"/>
+              <w:lang w:val="es-ES" w:eastAsia="ja-JP"/>
+            </w:rPr>
+          </w:pPr>
+          <w:hyperlink w:anchor="_Toc530735304" w:history="1">
+            <w:r>
+              <w:rPr>
+                <w:rStyle w:val="Hipervnculo"/>
+                <w:noProof/>
+              </w:rPr>
+              <w:t>Vista de la interfaz</w:t>
+            </w:r>
+            <w:r>
+              <w:rPr>
+                <w:noProof/>
+                <w:webHidden/>
+              </w:rPr>
+              <w:tab/>
+            </w:r>
+            <w:r>
+              <w:rPr>
+                <w:noProof/>
+                <w:webHidden/>
+              </w:rPr>
+              <w:fldChar w:fldCharType="begin"/>
+            </w:r>
+            <w:r>
+              <w:rPr>
+                <w:noProof/>
+                <w:webHidden/>
+              </w:rPr>
+              <w:instrText xml:space="preserve"> PAGEREF _Toc530735304 \h </w:instrText>
+            </w:r>
+            <w:r>
+              <w:rPr>
+                <w:noProof/>
+                <w:webHidden/>
+              </w:rPr>
+            </w:r>
+            <w:r>
+              <w:rPr>
+                <w:noProof/>
+                <w:webHidden/>
+              </w:rPr>
+              <w:fldChar w:fldCharType="separate"/>
+            </w:r>
+            <w:r>
+              <w:rPr>
+                <w:noProof/>
+                <w:webHidden/>
+              </w:rPr>
+              <w:t>5</w:t>
+            </w:r>
+            <w:r>
+              <w:rPr>
+                <w:noProof/>
+                <w:webHidden/>
+              </w:rPr>
+              <w:fldChar w:fldCharType="end"/>
+            </w:r>
+          </w:hyperlink>
+        </w:p>
+        <w:p>
+          <w:pPr>
+            <w:pStyle w:val="TDC1"/>
+            <w:tabs>
+              <w:tab w:val="right" w:leader="dot" w:pos="8494"/>
+            </w:tabs>
+            <w:rPr>
+              <w:rFonts w:asciiTheme="minorHAnsi" w:eastAsiaTheme="minorEastAsia" w:hAnsiTheme="minorHAnsi" w:cstheme="minorBidi"/>
+              <w:noProof/>
+              <w:color w:val="auto"/>
+              <w:sz w:val="22"/>
+              <w:szCs w:val="22"/>
+              <w:lang w:val="es-ES" w:eastAsia="ja-JP"/>
+            </w:rPr>
+          </w:pPr>
+          <w:hyperlink w:anchor="_Toc530735305" w:history="1">
+            <w:r>
+              <w:rPr>
+                <w:rStyle w:val="Hipervnculo"/>
+                <w:noProof/>
+              </w:rPr>
+              <w:t>Vista de parte de la interfaz:</w:t>
+            </w:r>
+            <w:r>
+              <w:rPr>
+                <w:noProof/>
+                <w:webHidden/>
+              </w:rPr>
+              <w:tab/>
+            </w:r>
+            <w:r>
+              <w:rPr>
+                <w:noProof/>
+                <w:webHidden/>
+              </w:rPr>
+              <w:fldChar w:fldCharType="begin"/>
+            </w:r>
+            <w:r>
+              <w:rPr>
+                <w:noProof/>
+                <w:webHidden/>
+              </w:rPr>
+              <w:instrText xml:space="preserve"> PAGEREF _Toc530735305 \h </w:instrText>
+            </w:r>
+            <w:r>
+              <w:rPr>
+                <w:noProof/>
+                <w:webHidden/>
+              </w:rPr>
+            </w:r>
+            <w:r>
+              <w:rPr>
+                <w:noProof/>
+                <w:webHidden/>
+              </w:rPr>
+              <w:fldChar w:fldCharType="separate"/>
+            </w:r>
+            <w:r>
+              <w:rPr>
+                <w:noProof/>
+                <w:webHidden/>
+              </w:rPr>
+              <w:t>6</w:t>
+            </w:r>
+            <w:r>
+              <w:rPr>
+                <w:noProof/>
+                <w:webHidden/>
+              </w:rPr>
+              <w:fldChar w:fldCharType="end"/>
+            </w:r>
+          </w:hyperlink>
+        </w:p>
+        <w:p>
+          <w:pPr>
+            <w:pStyle w:val="TDC2"/>
+            <w:tabs>
+              <w:tab w:val="right" w:leader="dot" w:pos="8494"/>
+            </w:tabs>
+            <w:rPr>
+              <w:rFonts w:asciiTheme="minorHAnsi" w:eastAsiaTheme="minorEastAsia" w:hAnsiTheme="minorHAnsi" w:cstheme="minorBidi"/>
+              <w:noProof/>
+              <w:color w:val="auto"/>
+              <w:sz w:val="22"/>
+              <w:szCs w:val="22"/>
+              <w:lang w:val="es-ES" w:eastAsia="ja-JP"/>
+            </w:rPr>
+          </w:pPr>
+          <w:hyperlink w:anchor="_Toc530735306" w:history="1">
+            <w:r>
+              <w:rPr>
+                <w:rStyle w:val="Hipervnculo"/>
+                <w:noProof/>
+              </w:rPr>
+              <w:t>Insertar Sucursal:</w:t>
+            </w:r>
+            <w:r>
+              <w:rPr>
+                <w:noProof/>
+                <w:webHidden/>
+              </w:rPr>
+              <w:tab/>
+            </w:r>
+            <w:r>
+              <w:rPr>
+                <w:noProof/>
+                <w:webHidden/>
+              </w:rPr>
+              <w:fldChar w:fldCharType="begin"/>
+            </w:r>
+            <w:r>
+              <w:rPr>
+                <w:noProof/>
+                <w:webHidden/>
+              </w:rPr>
+              <w:instrText xml:space="preserve"> PAGEREF _Toc530735306 \h </w:instrText>
+            </w:r>
+            <w:r>
+              <w:rPr>
+                <w:noProof/>
+                <w:webHidden/>
+              </w:rPr>
+            </w:r>
+            <w:r>
+              <w:rPr>
+                <w:noProof/>
+                <w:webHidden/>
+              </w:rPr>
+              <w:fldChar w:fldCharType="separate"/>
+            </w:r>
+            <w:r>
+              <w:rPr>
+                <w:noProof/>
+                <w:webHidden/>
+              </w:rPr>
+              <w:t>6</w:t>
+            </w:r>
+            <w:r>
+              <w:rPr>
+                <w:noProof/>
+                <w:webHidden/>
+              </w:rPr>
+              <w:fldChar w:fldCharType="end"/>
+            </w:r>
+          </w:hyperlink>
+        </w:p>
+        <w:p>
+          <w:pPr>
+            <w:pStyle w:val="TDC2"/>
+            <w:tabs>
+              <w:tab w:val="right" w:leader="dot" w:pos="8494"/>
+            </w:tabs>
+            <w:rPr>
+              <w:rFonts w:asciiTheme="minorHAnsi" w:eastAsiaTheme="minorEastAsia" w:hAnsiTheme="minorHAnsi" w:cstheme="minorBidi"/>
+              <w:noProof/>
+              <w:color w:val="auto"/>
+              <w:sz w:val="22"/>
+              <w:szCs w:val="22"/>
+              <w:lang w:val="es-ES" w:eastAsia="ja-JP"/>
+            </w:rPr>
+          </w:pPr>
+          <w:hyperlink w:anchor="_Toc530735307" w:history="1">
+            <w:r>
+              <w:rPr>
+                <w:rStyle w:val="Hipervnculo"/>
+                <w:noProof/>
+              </w:rPr>
+              <w:t>Tabla de lista de sucursales:</w:t>
+            </w:r>
+            <w:r>
+              <w:rPr>
+                <w:noProof/>
+                <w:webHidden/>
+              </w:rPr>
+              <w:tab/>
+            </w:r>
+            <w:r>
+              <w:rPr>
+                <w:noProof/>
+                <w:webHidden/>
+              </w:rPr>
+              <w:fldChar w:fldCharType="begin"/>
+            </w:r>
+            <w:r>
+              <w:rPr>
+                <w:noProof/>
+                <w:webHidden/>
+              </w:rPr>
+              <w:instrText xml:space="preserve"> PAGEREF _Toc530735307 \h </w:instrText>
+            </w:r>
+            <w:r>
+              <w:rPr>
+                <w:noProof/>
+                <w:webHidden/>
+              </w:rPr>
+            </w:r>
+            <w:r>
+              <w:rPr>
+                <w:noProof/>
+                <w:webHidden/>
+              </w:rPr>
+              <w:fldChar w:fldCharType="separate"/>
+            </w:r>
+            <w:r>
+              <w:rPr>
+                <w:noProof/>
+                <w:webHidden/>
+              </w:rPr>
+              <w:t>7</w:t>
+            </w:r>
+            <w:r>
+              <w:rPr>
+                <w:noProof/>
+                <w:webHidden/>
+              </w:rPr>
+              <w:fldChar w:fldCharType="end"/>
+            </w:r>
+          </w:hyperlink>
+        </w:p>
+        <w:p>
+          <w:pPr>
+            <w:pStyle w:val="TDC2"/>
+            <w:tabs>
+              <w:tab w:val="right" w:leader="dot" w:pos="8494"/>
+            </w:tabs>
+            <w:rPr>
+              <w:rFonts w:asciiTheme="minorHAnsi" w:eastAsiaTheme="minorEastAsia" w:hAnsiTheme="minorHAnsi" w:cstheme="minorBidi"/>
+              <w:noProof/>
+              <w:color w:val="auto"/>
+              <w:sz w:val="22"/>
+              <w:szCs w:val="22"/>
+              <w:lang w:val="es-ES" w:eastAsia="ja-JP"/>
+            </w:rPr>
+          </w:pPr>
+          <w:hyperlink w:anchor="_Toc530735308" w:history="1">
+            <w:r>
+              <w:rPr>
+                <w:rStyle w:val="Hipervnculo"/>
+                <w:noProof/>
+              </w:rPr>
+              <w:t>Eliminar Sucursal:</w:t>
+            </w:r>
+            <w:r>
+              <w:rPr>
+                <w:noProof/>
+                <w:webHidden/>
+              </w:rPr>
+              <w:tab/>
+            </w:r>
+            <w:r>
+              <w:rPr>
+                <w:noProof/>
+                <w:webHidden/>
+              </w:rPr>
+              <w:fldChar w:fldCharType="begin"/>
+            </w:r>
+            <w:r>
+              <w:rPr>
+                <w:noProof/>
+                <w:webHidden/>
+              </w:rPr>
+              <w:instrText xml:space="preserve"> PAGEREF _Toc530735308 \h </w:instrText>
+            </w:r>
+            <w:r>
+              <w:rPr>
+                <w:noProof/>
+                <w:webHidden/>
+              </w:rPr>
+            </w:r>
+            <w:r>
+              <w:rPr>
+                <w:noProof/>
+                <w:webHidden/>
+              </w:rPr>
+              <w:fldChar w:fldCharType="separate"/>
+            </w:r>
+            <w:r>
+              <w:rPr>
+                <w:noProof/>
+                <w:webHidden/>
+              </w:rPr>
+              <w:t>7</w:t>
+            </w:r>
+            <w:r>
+              <w:rPr>
+                <w:noProof/>
+                <w:webHidden/>
+              </w:rPr>
+              <w:fldChar w:fldCharType="end"/>
+            </w:r>
+          </w:hyperlink>
+        </w:p>
+        <w:p>
+          <w:pPr>
+            <w:pStyle w:val="TDC2"/>
+            <w:tabs>
+              <w:tab w:val="right" w:leader="dot" w:pos="8494"/>
+            </w:tabs>
+            <w:rPr>
+              <w:rFonts w:asciiTheme="minorHAnsi" w:eastAsiaTheme="minorEastAsia" w:hAnsiTheme="minorHAnsi" w:cstheme="minorBidi"/>
+              <w:noProof/>
+              <w:color w:val="auto"/>
+              <w:sz w:val="22"/>
+              <w:szCs w:val="22"/>
+              <w:lang w:val="es-ES" w:eastAsia="ja-JP"/>
+            </w:rPr>
+          </w:pPr>
+          <w:hyperlink w:anchor="_Toc530735309" w:history="1">
+            <w:r>
+              <w:rPr>
+                <w:rStyle w:val="Hipervnculo"/>
+                <w:noProof/>
+              </w:rPr>
+              <w:t>Área de texto de tiendas:</w:t>
+            </w:r>
+            <w:r>
+              <w:rPr>
+                <w:noProof/>
+                <w:webHidden/>
+              </w:rPr>
+              <w:tab/>
+            </w:r>
+            <w:r>
+              <w:rPr>
+                <w:noProof/>
+                <w:webHidden/>
+              </w:rPr>
+              <w:fldChar w:fldCharType="begin"/>
+            </w:r>
+            <w:r>
+              <w:rPr>
+                <w:noProof/>
+                <w:webHidden/>
+              </w:rPr>
+              <w:instrText xml:space="preserve"> PAGEREF _Toc530735309 \h </w:instrText>
+            </w:r>
+            <w:r>
+              <w:rPr>
+                <w:noProof/>
+                <w:webHidden/>
+              </w:rPr>
+            </w:r>
+            <w:r>
+              <w:rPr>
+                <w:noProof/>
+                <w:webHidden/>
+              </w:rPr>
+              <w:fldChar w:fldCharType="separate"/>
+            </w:r>
+            <w:r>
+              <w:rPr>
+                <w:noProof/>
+                <w:webHidden/>
+              </w:rPr>
+              <w:t>8</w:t>
+            </w:r>
+            <w:r>
+              <w:rPr>
+                <w:noProof/>
+                <w:webHidden/>
+              </w:rPr>
+              <w:fldChar w:fldCharType="end"/>
+            </w:r>
+          </w:hyperlink>
+        </w:p>
+        <w:p>
+          <w:pPr>
+            <w:pStyle w:val="TDC2"/>
+            <w:tabs>
+              <w:tab w:val="right" w:leader="dot" w:pos="8494"/>
+            </w:tabs>
+            <w:rPr>
+              <w:rFonts w:asciiTheme="minorHAnsi" w:eastAsiaTheme="minorEastAsia" w:hAnsiTheme="minorHAnsi" w:cstheme="minorBidi"/>
+              <w:noProof/>
+              <w:color w:val="auto"/>
+              <w:sz w:val="22"/>
+              <w:szCs w:val="22"/>
+              <w:lang w:val="es-ES" w:eastAsia="ja-JP"/>
+            </w:rPr>
+          </w:pPr>
+          <w:hyperlink w:anchor="_Toc530735310" w:history="1">
+            <w:r>
+              <w:rPr>
+                <w:rStyle w:val="Hipervnculo"/>
+                <w:noProof/>
+              </w:rPr>
+              <w:t>Definir una tienda:</w:t>
+            </w:r>
+            <w:r>
+              <w:rPr>
+                <w:noProof/>
+                <w:webHidden/>
+              </w:rPr>
+              <w:tab/>
+            </w:r>
+            <w:r>
+              <w:rPr>
+                <w:rFonts w:asciiTheme="minorHAnsi" w:hAnsiTheme="minorHAnsi" w:cstheme="minorHAnsi"/>
+                <w:noProof/>
+                <w:webHidden/>
+                <w:sz w:val="24"/>
+                <w:szCs w:val="24"/>
+              </w:rPr>
+              <w:fldChar w:fldCharType="begin"/>
+            </w:r>
+            <w:r>
+              <w:rPr>
+                <w:rFonts w:asciiTheme="minorHAnsi" w:hAnsiTheme="minorHAnsi" w:cstheme="minorHAnsi"/>
+                <w:noProof/>
+                <w:webHidden/>
+                <w:sz w:val="24"/>
+                <w:szCs w:val="24"/>
+              </w:rPr>
+              <w:instrText xml:space="preserve"> PAGEREF _Toc530735310 \h </w:instrText>
+            </w:r>
+            <w:r>
+              <w:rPr>
+                <w:rFonts w:asciiTheme="minorHAnsi" w:hAnsiTheme="minorHAnsi" w:cstheme="minorHAnsi"/>
+                <w:noProof/>
+                <w:webHidden/>
+                <w:sz w:val="24"/>
+                <w:szCs w:val="24"/>
+              </w:rPr>
+            </w:r>
+            <w:r>
+              <w:rPr>
+                <w:rFonts w:asciiTheme="minorHAnsi" w:hAnsiTheme="minorHAnsi" w:cstheme="minorHAnsi"/>
+                <w:noProof/>
+                <w:webHidden/>
+                <w:sz w:val="24"/>
+                <w:szCs w:val="24"/>
+              </w:rPr>
+              <w:fldChar w:fldCharType="separate"/>
+            </w:r>
+            <w:r>
+              <w:rPr>
+                <w:rFonts w:asciiTheme="minorHAnsi" w:hAnsiTheme="minorHAnsi" w:cstheme="minorHAnsi"/>
+                <w:noProof/>
+                <w:webHidden/>
+                <w:sz w:val="24"/>
+                <w:szCs w:val="24"/>
+              </w:rPr>
+              <w:t>9</w:t>
+            </w:r>
+            <w:r>
+              <w:rPr>
+                <w:rFonts w:asciiTheme="minorHAnsi" w:hAnsiTheme="minorHAnsi" w:cstheme="minorHAnsi"/>
+                <w:noProof/>
+                <w:webHidden/>
+                <w:sz w:val="24"/>
+                <w:szCs w:val="24"/>
+              </w:rPr>
+              <w:fldChar w:fldCharType="end"/>
+            </w:r>
+          </w:hyperlink>
+        </w:p>
+        <w:p>
+          <w:pPr>
+            <w:pStyle w:val="TDC2"/>
+            <w:tabs>
+              <w:tab w:val="right" w:leader="dot" w:pos="8494"/>
+            </w:tabs>
+            <w:rPr>
+              <w:rFonts w:asciiTheme="minorHAnsi" w:eastAsiaTheme="minorEastAsia" w:hAnsiTheme="minorHAnsi" w:cstheme="minorBidi"/>
+              <w:noProof/>
+              <w:color w:val="auto"/>
+              <w:sz w:val="22"/>
+              <w:szCs w:val="22"/>
+              <w:lang w:val="es-ES" w:eastAsia="ja-JP"/>
+            </w:rPr>
+          </w:pPr>
+          <w:hyperlink w:anchor="_Toc530735311" w:history="1">
+            <w:r>
+              <w:rPr>
+                <w:rStyle w:val="Hipervnculo"/>
+                <w:noProof/>
+              </w:rPr>
+              <w:t>Encolar Cliente:</w:t>
+            </w:r>
+            <w:r>
+              <w:rPr>
+                <w:noProof/>
+                <w:webHidden/>
+              </w:rPr>
+              <w:tab/>
+            </w:r>
+            <w:r>
+              <w:rPr>
+                <w:noProof/>
+                <w:webHidden/>
+              </w:rPr>
+              <w:fldChar w:fldCharType="begin"/>
+            </w:r>
+            <w:r>
+              <w:rPr>
+                <w:noProof/>
+                <w:webHidden/>
+              </w:rPr>
+              <w:instrText xml:space="preserve"> PAGEREF _Toc530735311 \h </w:instrText>
+            </w:r>
+            <w:r>
+              <w:rPr>
+                <w:noProof/>
+                <w:webHidden/>
+              </w:rPr>
+            </w:r>
+            <w:r>
+              <w:rPr>
+                <w:noProof/>
+                <w:webHidden/>
+              </w:rPr>
+              <w:fldChar w:fldCharType="separate"/>
+            </w:r>
+            <w:r>
+              <w:rPr>
+                <w:noProof/>
+                <w:webHidden/>
+              </w:rPr>
+              <w:t>9</w:t>
+            </w:r>
+            <w:r>
+              <w:rPr>
+                <w:noProof/>
+                <w:webHidden/>
+              </w:rPr>
+              <w:fldChar w:fldCharType="end"/>
+            </w:r>
+          </w:hyperlink>
+        </w:p>
+        <w:p>
+          <w:pPr>
+            <w:pStyle w:val="TDC2"/>
+            <w:tabs>
+              <w:tab w:val="right" w:leader="dot" w:pos="8494"/>
+            </w:tabs>
+            <w:rPr>
+              <w:rFonts w:asciiTheme="minorHAnsi" w:eastAsiaTheme="minorEastAsia" w:hAnsiTheme="minorHAnsi" w:cstheme="minorBidi"/>
+              <w:noProof/>
+              <w:color w:val="auto"/>
+              <w:sz w:val="22"/>
+              <w:szCs w:val="22"/>
+              <w:lang w:val="es-ES" w:eastAsia="ja-JP"/>
+            </w:rPr>
+          </w:pPr>
+          <w:hyperlink w:anchor="_Toc530735312" w:history="1">
+            <w:r>
+              <w:rPr>
+                <w:rStyle w:val="Hipervnculo"/>
+                <w:noProof/>
+              </w:rPr>
+              <w:t>Cliente en Cola</w:t>
+            </w:r>
+            <w:r>
+              <w:rPr>
+                <w:noProof/>
+                <w:webHidden/>
+              </w:rPr>
+              <w:tab/>
+            </w:r>
+            <w:r>
+              <w:rPr>
+                <w:noProof/>
+                <w:webHidden/>
+              </w:rPr>
+              <w:fldChar w:fldCharType="begin"/>
+            </w:r>
+            <w:r>
+              <w:rPr>
+                <w:noProof/>
+                <w:webHidden/>
+              </w:rPr>
+              <w:instrText xml:space="preserve"> PAGEREF _Toc530735312 \h </w:instrText>
+            </w:r>
+            <w:r>
+              <w:rPr>
+                <w:noProof/>
+                <w:webHidden/>
+              </w:rPr>
+            </w:r>
+            <w:r>
+              <w:rPr>
+                <w:noProof/>
+                <w:webHidden/>
+              </w:rPr>
+              <w:fldChar w:fldCharType="separate"/>
+            </w:r>
+            <w:r>
+              <w:rPr>
+                <w:noProof/>
+                <w:webHidden/>
+              </w:rPr>
+              <w:t>10</w:t>
+            </w:r>
+            <w:r>
+              <w:rPr>
+                <w:noProof/>
+                <w:webHidden/>
+              </w:rPr>
+              <w:fldChar w:fldCharType="end"/>
+            </w:r>
+          </w:hyperlink>
+        </w:p>
+        <w:p>
+          <w:r>
+            <w:rPr>
+              <w:b/>
+              <w:bCs/>
+            </w:rPr>
+            <w:fldChar w:fldCharType="end"/>
+          </w:r>
+        </w:p>
+      </w:sdtContent>
+    </w:sdt>
+    <w:p>
+      <w:pPr>
+        <w:widowControl/>
+        <w:pBdr>
+          <w:top w:val="none" w:sz="0" w:space="0" w:color="auto"/>
+          <w:left w:val="none" w:sz="0" w:space="0" w:color="auto"/>
+          <w:bottom w:val="none" w:sz="0" w:space="0" w:color="auto"/>
+          <w:right w:val="none" w:sz="0" w:space="0" w:color="auto"/>
+          <w:between w:val="none" w:sz="0" w:space="0" w:color="auto"/>
+        </w:pBdr>
+        <w:spacing w:after="160" w:line="259" w:lineRule="auto"/>
+      </w:pPr>
+      <w:r>
+        <w:br w:type="page"/>
+      </w:r>
+    </w:p>
+    <w:p>
+      <w:pPr>
+        <w:widowControl/>
+        <w:pBdr>
+          <w:top w:val="none" w:sz="0" w:space="0" w:color="auto"/>
+          <w:left w:val="none" w:sz="0" w:space="0" w:color="auto"/>
+          <w:bottom w:val="none" w:sz="0" w:space="0" w:color="auto"/>
+          <w:right w:val="none" w:sz="0" w:space="0" w:color="auto"/>
+          <w:between w:val="none" w:sz="0" w:space="0" w:color="auto"/>
+        </w:pBdr>
+        <w:spacing w:after="160" w:line="259" w:lineRule="auto"/>
+      </w:pPr>
+    </w:p>
+    <w:p>
+      <w:pPr>
+        <w:pStyle w:val="Ttulo1"/>
+      </w:pPr>
+    </w:p>
+    <w:p>
+      <w:pPr>
+        <w:pStyle w:val="Ttulo1"/>
+      </w:pPr>
+    </w:p>
+    <w:p>
+      <w:pPr>
+        <w:pStyle w:val="Ttulo1"/>
+      </w:pPr>
+    </w:p>
+    <w:p>
+      <w:pPr>
+        <w:pStyle w:val="Ttulo1"/>
+      </w:pPr>
+      <w:bookmarkStart w:id="1" w:name="_Toc530735301"/>
+      <w:r>
+        <w:t>Introducción</w:t>
+      </w:r>
       <w:bookmarkEnd w:id="1"/>
     </w:p>
+    <w:p/>
+    <w:p>
+      <w:pPr>
+        <w:rPr>
+          <w:rFonts w:asciiTheme="minorHAnsi" w:hAnsiTheme="minorHAnsi" w:cstheme="minorHAnsi"/>
+          <w:sz w:val="22"/>
+          <w:szCs w:val="22"/>
+        </w:rPr>
+      </w:pPr>
+      <w:r>
+        <w:rPr>
+          <w:rFonts w:asciiTheme="minorHAnsi" w:hAnsiTheme="minorHAnsi" w:cstheme="minorHAnsi"/>
+          <w:sz w:val="22"/>
+          <w:szCs w:val="22"/>
+        </w:rPr>
+        <w:tab/>
+      </w:r>
+    </w:p>
+    <w:p>
+      <w:pPr>
+        <w:rPr>
+          <w:rFonts w:asciiTheme="minorHAnsi" w:hAnsiTheme="minorHAnsi" w:cstheme="minorHAnsi"/>
+          <w:sz w:val="22"/>
+          <w:szCs w:val="22"/>
+        </w:rPr>
+      </w:pPr>
+    </w:p>
+    <w:p>
+      <w:pPr>
+        <w:rPr>
+          <w:rFonts w:asciiTheme="minorHAnsi" w:hAnsiTheme="minorHAnsi" w:cstheme="minorHAnsi"/>
+          <w:sz w:val="22"/>
+          <w:szCs w:val="22"/>
+        </w:rPr>
+      </w:pPr>
+    </w:p>
+    <w:p>
+      <w:pPr>
+        <w:rPr>
+          <w:rFonts w:asciiTheme="minorHAnsi" w:hAnsiTheme="minorHAnsi" w:cstheme="minorHAnsi"/>
+          <w:sz w:val="22"/>
+          <w:szCs w:val="22"/>
+        </w:rPr>
+      </w:pPr>
+    </w:p>
+    <w:p>
+      <w:pPr>
+        <w:rPr>
+          <w:rFonts w:asciiTheme="minorHAnsi" w:hAnsiTheme="minorHAnsi" w:cstheme="minorHAnsi"/>
+          <w:sz w:val="22"/>
+          <w:szCs w:val="22"/>
+        </w:rPr>
+      </w:pPr>
+    </w:p>
+    <w:p>
+      <w:pPr>
+        <w:rPr>
+          <w:rFonts w:asciiTheme="minorHAnsi" w:hAnsiTheme="minorHAnsi" w:cstheme="minorHAnsi"/>
+          <w:sz w:val="22"/>
+          <w:szCs w:val="22"/>
+        </w:rPr>
+      </w:pPr>
+    </w:p>
+    <w:p>
+      <w:pPr>
+        <w:rPr>
+          <w:rFonts w:asciiTheme="minorHAnsi" w:hAnsiTheme="minorHAnsi" w:cstheme="minorHAnsi"/>
+          <w:sz w:val="22"/>
+          <w:szCs w:val="22"/>
+        </w:rPr>
+      </w:pPr>
+      <w:r>
+        <w:rPr>
+          <w:rFonts w:asciiTheme="minorHAnsi" w:hAnsiTheme="minorHAnsi" w:cstheme="minorHAnsi"/>
+          <w:sz w:val="22"/>
+          <w:szCs w:val="22"/>
+        </w:rPr>
+        <w:tab/>
+      </w:r>
+    </w:p>
+    <w:p>
+      <w:pPr>
+        <w:jc w:val="both"/>
+        <w:rPr>
+          <w:rFonts w:asciiTheme="minorHAnsi" w:hAnsiTheme="minorHAnsi" w:cstheme="minorHAnsi"/>
+          <w:sz w:val="24"/>
+          <w:szCs w:val="24"/>
+        </w:rPr>
+      </w:pPr>
+      <w:r>
+        <w:rPr>
+          <w:rFonts w:asciiTheme="minorHAnsi" w:hAnsiTheme="minorHAnsi" w:cstheme="minorHAnsi"/>
+          <w:sz w:val="24"/>
+          <w:szCs w:val="24"/>
+        </w:rPr>
+        <w:tab/>
+        <w:t xml:space="preserve">En la búsqueda de la eficiencia y la eficacia, las empresas buscan de herramientas que les sean rentables a largo tiempo. La mayoría de estas están relacionadas con la tecnología ya que </w:t>
+      </w:r>
+      <w:r>
+        <w:rPr>
+          <w:rFonts w:asciiTheme="minorHAnsi" w:hAnsiTheme="minorHAnsi" w:cstheme="minorHAnsi"/>
+          <w:sz w:val="24"/>
+          <w:szCs w:val="24"/>
+        </w:rPr>
+        <w:t>la creación de estos tiene</w:t>
+      </w:r>
+      <w:r>
+        <w:rPr>
+          <w:rFonts w:asciiTheme="minorHAnsi" w:hAnsiTheme="minorHAnsi" w:cstheme="minorHAnsi"/>
+          <w:sz w:val="24"/>
+          <w:szCs w:val="24"/>
+        </w:rPr>
+        <w:t xml:space="preserve"> un enfoque sistémico </w:t>
+      </w:r>
+      <w:r>
+        <w:rPr>
+          <w:rFonts w:asciiTheme="minorHAnsi" w:hAnsiTheme="minorHAnsi" w:cstheme="minorHAnsi"/>
+          <w:sz w:val="24"/>
+          <w:szCs w:val="24"/>
+        </w:rPr>
+        <w:t>que apuntan a la utilidad de las herramientas. En el contexto de una empresa, se puede decir que estas herramientas tienen que presentar aumento en las utilidades a largo plazo, ya sea porque les genera más ingresos, les reduce el uso de recursos, o permite un mayor control de los datos para una buena toma de decisiones</w:t>
+      </w:r>
+      <w:r>
+        <w:rPr>
+          <w:rFonts w:asciiTheme="minorHAnsi" w:hAnsiTheme="minorHAnsi" w:cstheme="minorHAnsi"/>
+          <w:sz w:val="24"/>
+          <w:szCs w:val="24"/>
+        </w:rPr>
+        <w:t>.</w:t>
+      </w:r>
+    </w:p>
+    <w:p>
+      <w:pPr>
+        <w:jc w:val="both"/>
+        <w:rPr>
+          <w:rFonts w:asciiTheme="minorHAnsi" w:hAnsiTheme="minorHAnsi" w:cstheme="minorHAnsi"/>
+          <w:sz w:val="24"/>
+          <w:szCs w:val="24"/>
+        </w:rPr>
+      </w:pPr>
+    </w:p>
+    <w:p>
+      <w:pPr>
+        <w:jc w:val="both"/>
+        <w:rPr>
+          <w:rFonts w:asciiTheme="minorHAnsi" w:hAnsiTheme="minorHAnsi" w:cstheme="minorHAnsi"/>
+          <w:sz w:val="24"/>
+          <w:szCs w:val="24"/>
+        </w:rPr>
+      </w:pPr>
+      <w:r>
+        <w:rPr>
+          <w:rFonts w:asciiTheme="minorHAnsi" w:hAnsiTheme="minorHAnsi" w:cstheme="minorHAnsi"/>
+          <w:sz w:val="24"/>
+          <w:szCs w:val="24"/>
+        </w:rPr>
+        <w:tab/>
+      </w:r>
+      <w:r>
+        <w:rPr>
+          <w:rFonts w:asciiTheme="minorHAnsi" w:hAnsiTheme="minorHAnsi" w:cstheme="minorHAnsi"/>
+          <w:sz w:val="24"/>
+          <w:szCs w:val="24"/>
+        </w:rPr>
+        <w:t>Una Herramienta útil para la creación de aplicaciones de negocio</w:t>
+      </w:r>
+      <w:r>
+        <w:rPr>
+          <w:rFonts w:asciiTheme="minorHAnsi" w:hAnsiTheme="minorHAnsi" w:cstheme="minorHAnsi"/>
+          <w:sz w:val="24"/>
+          <w:szCs w:val="24"/>
+        </w:rPr>
+        <w:t>s</w:t>
+      </w:r>
+      <w:r>
+        <w:rPr>
+          <w:rFonts w:asciiTheme="minorHAnsi" w:hAnsiTheme="minorHAnsi" w:cstheme="minorHAnsi"/>
+          <w:sz w:val="24"/>
+          <w:szCs w:val="24"/>
+        </w:rPr>
+        <w:t xml:space="preserve"> es </w:t>
+      </w:r>
+      <w:proofErr w:type="spellStart"/>
+      <w:r>
+        <w:rPr>
+          <w:rFonts w:asciiTheme="minorHAnsi" w:hAnsiTheme="minorHAnsi" w:cstheme="minorHAnsi"/>
+          <w:sz w:val="24"/>
+          <w:szCs w:val="24"/>
+        </w:rPr>
+        <w:t>Netbeans</w:t>
+      </w:r>
+      <w:proofErr w:type="spellEnd"/>
+      <w:r>
+        <w:rPr>
+          <w:rFonts w:asciiTheme="minorHAnsi" w:hAnsiTheme="minorHAnsi" w:cstheme="minorHAnsi"/>
+          <w:sz w:val="24"/>
+          <w:szCs w:val="24"/>
+        </w:rPr>
+        <w:t xml:space="preserve"> que mediante el lenguaje Java</w:t>
+      </w:r>
+      <w:r>
+        <w:rPr>
+          <w:rFonts w:asciiTheme="minorHAnsi" w:hAnsiTheme="minorHAnsi" w:cstheme="minorHAnsi"/>
+          <w:sz w:val="24"/>
+          <w:szCs w:val="24"/>
+        </w:rPr>
+        <w:t xml:space="preserve"> y sus herramientas con el </w:t>
+      </w:r>
+      <w:proofErr w:type="spellStart"/>
+      <w:r>
+        <w:rPr>
+          <w:rFonts w:asciiTheme="minorHAnsi" w:hAnsiTheme="minorHAnsi" w:cstheme="minorHAnsi"/>
+          <w:sz w:val="24"/>
+          <w:szCs w:val="24"/>
+        </w:rPr>
+        <w:t>JForm</w:t>
+      </w:r>
+      <w:proofErr w:type="spellEnd"/>
+      <w:r>
+        <w:rPr>
+          <w:rFonts w:asciiTheme="minorHAnsi" w:hAnsiTheme="minorHAnsi" w:cstheme="minorHAnsi"/>
+          <w:sz w:val="24"/>
+          <w:szCs w:val="24"/>
+        </w:rPr>
+        <w:t xml:space="preserve"> no</w:t>
+      </w:r>
+      <w:r>
+        <w:rPr>
+          <w:rFonts w:asciiTheme="minorHAnsi" w:hAnsiTheme="minorHAnsi" w:cstheme="minorHAnsi"/>
+          <w:sz w:val="24"/>
+          <w:szCs w:val="24"/>
+        </w:rPr>
+        <w:t>s</w:t>
+      </w:r>
+      <w:r>
+        <w:rPr>
+          <w:rFonts w:asciiTheme="minorHAnsi" w:hAnsiTheme="minorHAnsi" w:cstheme="minorHAnsi"/>
+          <w:sz w:val="24"/>
+          <w:szCs w:val="24"/>
+        </w:rPr>
+        <w:t xml:space="preserve"> permite crear formularios </w:t>
+      </w:r>
+      <w:r>
+        <w:rPr>
+          <w:rFonts w:asciiTheme="minorHAnsi" w:hAnsiTheme="minorHAnsi" w:cstheme="minorHAnsi"/>
+          <w:sz w:val="24"/>
+          <w:szCs w:val="24"/>
+        </w:rPr>
+        <w:t>en la cual podemos programar las reglas y contexto de un negocio.</w:t>
+      </w:r>
+      <w:r>
+        <w:rPr>
+          <w:rFonts w:asciiTheme="minorHAnsi" w:hAnsiTheme="minorHAnsi" w:cstheme="minorHAnsi"/>
+          <w:sz w:val="24"/>
+          <w:szCs w:val="24"/>
+        </w:rPr>
+        <w:t xml:space="preserve"> Para el caso de la programación, el uso de estructuras de datos permite la organización de datos. Las diferentes formas de organizar los datos se escogen dependiendo del contexto, por ejemplo, para gestionar el ingreso y salida de una persona en </w:t>
+      </w:r>
+      <w:proofErr w:type="gramStart"/>
+      <w:r>
+        <w:rPr>
+          <w:rFonts w:asciiTheme="minorHAnsi" w:hAnsiTheme="minorHAnsi" w:cstheme="minorHAnsi"/>
+          <w:sz w:val="24"/>
+          <w:szCs w:val="24"/>
+        </w:rPr>
+        <w:t>caja</w:t>
+      </w:r>
+      <w:proofErr w:type="gramEnd"/>
+      <w:r>
+        <w:rPr>
+          <w:rFonts w:asciiTheme="minorHAnsi" w:hAnsiTheme="minorHAnsi" w:cstheme="minorHAnsi"/>
+          <w:sz w:val="24"/>
+          <w:szCs w:val="24"/>
+        </w:rPr>
+        <w:t xml:space="preserve">, </w:t>
+      </w:r>
+      <w:r>
+        <w:rPr>
+          <w:rFonts w:asciiTheme="minorHAnsi" w:hAnsiTheme="minorHAnsi" w:cstheme="minorHAnsi"/>
+          <w:sz w:val="24"/>
+          <w:szCs w:val="24"/>
+        </w:rPr>
+        <w:t xml:space="preserve">la mejor opción de estructura de datos es usar colas. </w:t>
+      </w:r>
+    </w:p>
+    <w:p>
+      <w:pPr>
+        <w:widowControl/>
+        <w:pBdr>
+          <w:top w:val="none" w:sz="0" w:space="0" w:color="auto"/>
+          <w:left w:val="none" w:sz="0" w:space="0" w:color="auto"/>
+          <w:bottom w:val="none" w:sz="0" w:space="0" w:color="auto"/>
+          <w:right w:val="none" w:sz="0" w:space="0" w:color="auto"/>
+          <w:between w:val="none" w:sz="0" w:space="0" w:color="auto"/>
+        </w:pBdr>
+        <w:spacing w:after="160" w:line="259" w:lineRule="auto"/>
+        <w:rPr>
+          <w:rFonts w:asciiTheme="minorHAnsi" w:hAnsiTheme="minorHAnsi" w:cstheme="minorHAnsi"/>
+          <w:sz w:val="24"/>
+          <w:szCs w:val="24"/>
+        </w:rPr>
+      </w:pPr>
+      <w:r>
+        <w:rPr>
+          <w:rFonts w:asciiTheme="minorHAnsi" w:hAnsiTheme="minorHAnsi" w:cstheme="minorHAnsi"/>
+          <w:sz w:val="24"/>
+          <w:szCs w:val="24"/>
+        </w:rPr>
+        <w:br w:type="page"/>
+      </w:r>
+    </w:p>
+    <w:p>
+      <w:pPr>
+        <w:pStyle w:val="Ttulo1"/>
+      </w:pPr>
+      <w:bookmarkStart w:id="2" w:name="_Toc530735302"/>
+      <w:r>
+        <w:lastRenderedPageBreak/>
+        <w:t>Caso de estudio: Gestión De Recaudación En El Supermercado “T-Plaza” En Sus Diferentes Sucursales.</w:t>
+      </w:r>
+      <w:bookmarkEnd w:id="2"/>
+    </w:p>
+    <w:p/>
+    <w:p>
+      <w:pPr>
+        <w:pStyle w:val="Sinespaciado"/>
+        <w:jc w:val="both"/>
+        <w:rPr>
+          <w:rFonts w:asciiTheme="minorHAnsi" w:hAnsiTheme="minorHAnsi" w:cstheme="minorHAnsi"/>
+          <w:sz w:val="24"/>
+          <w:szCs w:val="24"/>
+        </w:rPr>
+      </w:pPr>
+      <w:r>
+        <w:rPr>
+          <w:rFonts w:asciiTheme="minorHAnsi" w:hAnsiTheme="minorHAnsi" w:cstheme="minorHAnsi"/>
+          <w:sz w:val="24"/>
+          <w:szCs w:val="24"/>
+        </w:rPr>
+        <w:t xml:space="preserve">La empresa T-Plaza es un supermercado que tiene muchas sucursales en distintos distritos. Estas tiendas son indefinidas, es decir que la empresa no se limita a tener una cantidad determinada de sucursales, por lo que podría crecer. Cada sucursal presenta un grupo definido de cajas, es decir 10 cajas, las cuales </w:t>
+      </w:r>
+      <w:r>
+        <w:rPr>
+          <w:rFonts w:asciiTheme="minorHAnsi" w:hAnsiTheme="minorHAnsi" w:cstheme="minorHAnsi"/>
+          <w:sz w:val="24"/>
+          <w:szCs w:val="24"/>
+        </w:rPr>
+        <w:t>estás deshabilitadas hasta que un cliente se presente en la caja, esto no lleva a que cada caja tiene una cola de clientes.</w:t>
+      </w:r>
+      <w:r>
+        <w:rPr>
+          <w:rFonts w:asciiTheme="minorHAnsi" w:hAnsiTheme="minorHAnsi" w:cstheme="minorHAnsi"/>
+          <w:sz w:val="24"/>
+          <w:szCs w:val="24"/>
+        </w:rPr>
+        <w:t xml:space="preserve"> </w:t>
+      </w:r>
+      <w:r>
+        <w:rPr>
+          <w:rFonts w:asciiTheme="minorHAnsi" w:hAnsiTheme="minorHAnsi" w:cstheme="minorHAnsi"/>
+          <w:sz w:val="24"/>
+          <w:szCs w:val="24"/>
+        </w:rPr>
+        <w:t xml:space="preserve"> </w:t>
+      </w:r>
+      <w:r>
+        <w:rPr>
+          <w:rFonts w:asciiTheme="minorHAnsi" w:hAnsiTheme="minorHAnsi" w:cstheme="minorHAnsi"/>
+          <w:sz w:val="24"/>
+          <w:szCs w:val="24"/>
+        </w:rPr>
+        <w:t xml:space="preserve">En base a esto, la empresa no ha pedido realizar una aplicación con el fin de gestionar la recaudación </w:t>
+      </w:r>
+      <w:proofErr w:type="gramStart"/>
+      <w:r>
+        <w:rPr>
+          <w:rFonts w:asciiTheme="minorHAnsi" w:hAnsiTheme="minorHAnsi" w:cstheme="minorHAnsi"/>
+          <w:sz w:val="24"/>
+          <w:szCs w:val="24"/>
+        </w:rPr>
+        <w:t>de  sus</w:t>
+      </w:r>
+      <w:proofErr w:type="gramEnd"/>
+      <w:r>
+        <w:rPr>
+          <w:rFonts w:asciiTheme="minorHAnsi" w:hAnsiTheme="minorHAnsi" w:cstheme="minorHAnsi"/>
+          <w:sz w:val="24"/>
+          <w:szCs w:val="24"/>
+        </w:rPr>
+        <w:t xml:space="preserve"> diferentes sucursales que tiene y los montos recaudados de cada caja del supermercado correspondientes a las distintas compras realizados por los clientes</w:t>
+      </w:r>
+      <w:r>
+        <w:rPr>
+          <w:rFonts w:asciiTheme="minorHAnsi" w:hAnsiTheme="minorHAnsi" w:cstheme="minorHAnsi"/>
+          <w:sz w:val="24"/>
+          <w:szCs w:val="24"/>
+        </w:rPr>
+        <w:t>.</w:t>
+      </w:r>
+    </w:p>
+    <w:p>
+      <w:pPr>
+        <w:pStyle w:val="Sinespaciado"/>
+        <w:jc w:val="both"/>
+        <w:rPr>
+          <w:rFonts w:asciiTheme="minorHAnsi" w:hAnsiTheme="minorHAnsi" w:cstheme="minorHAnsi"/>
+          <w:sz w:val="24"/>
+          <w:szCs w:val="24"/>
+        </w:rPr>
+      </w:pPr>
+    </w:p>
+    <w:p>
+      <w:pPr>
+        <w:pStyle w:val="Ttulo1"/>
+        <w:jc w:val="both"/>
+      </w:pPr>
+      <w:bookmarkStart w:id="3" w:name="_Toc530735303"/>
+      <w:r>
+        <w:t>Diagrama UML</w:t>
+      </w:r>
+      <w:bookmarkEnd w:id="3"/>
+    </w:p>
+    <w:p>
+      <w:pPr>
+        <w:jc w:val="both"/>
+      </w:pPr>
+    </w:p>
+    <w:p>
+      <w:pPr>
+        <w:ind w:firstLine="708"/>
+        <w:jc w:val="both"/>
+        <w:rPr>
+          <w:rFonts w:asciiTheme="minorHAnsi" w:hAnsiTheme="minorHAnsi" w:cstheme="minorHAnsi"/>
+          <w:sz w:val="24"/>
+          <w:szCs w:val="24"/>
+        </w:rPr>
+      </w:pPr>
+      <w:r>
+        <w:rPr>
+          <w:rFonts w:asciiTheme="minorHAnsi" w:hAnsiTheme="minorHAnsi" w:cstheme="minorHAnsi"/>
+          <w:sz w:val="24"/>
+          <w:szCs w:val="24"/>
+        </w:rPr>
+        <w:t>Para poder entender mejor el panorama de las entidades o clases de la empresa se ha realizado un diagrama UML que explica la gestión de las recaudaciones y como se relacionan las entidades que participan en esta gestión.</w:t>
+      </w:r>
+    </w:p>
+    <w:p>
+      <w:pPr>
+        <w:ind w:firstLine="708"/>
+        <w:rPr>
+          <w:rFonts w:asciiTheme="minorHAnsi" w:hAnsiTheme="minorHAnsi" w:cstheme="minorHAnsi"/>
+          <w:sz w:val="24"/>
+          <w:szCs w:val="24"/>
+        </w:rPr>
+      </w:pPr>
+      <w:r>
+        <w:rPr>
+          <w:noProof/>
+        </w:rPr>
+        <w:drawing>
+          <wp:anchor distT="0" distB="0" distL="114300" distR="114300" simplePos="0" relativeHeight="251660288" behindDoc="0" locked="0" layoutInCell="1" allowOverlap="1" wp14:anchorId="3D0FBB4D" wp14:editId="4F894074">
+            <wp:simplePos x="0" y="0"/>
+            <wp:positionH relativeFrom="margin">
+              <wp:align>center</wp:align>
+            </wp:positionH>
+            <wp:positionV relativeFrom="paragraph">
+              <wp:posOffset>311150</wp:posOffset>
+            </wp:positionV>
+            <wp:extent cx="5812155" cy="3952875"/>
+            <wp:effectExtent l="0" t="0" r="0" b="0"/>
+            <wp:wrapTopAndBottom/>
+            <wp:docPr id="3" name="Imagen 3"/>
+            <wp:cNvGraphicFramePr>
+              <a:graphicFrameLocks xmlns:a="http://schemas.openxmlformats.org/drawingml/2006/main" noChangeAspect="1"/>
+            </wp:cNvGraphicFramePr>
+            <a:graphic xmlns:a="http://schemas.openxmlformats.org/drawingml/2006/main">
+              <a:graphicData uri="http://schemas.openxmlformats.org/drawingml/2006/picture">
+                <pic:pic xmlns:pic="http://schemas.openxmlformats.org/drawingml/2006/picture">
+                  <pic:nvPicPr>
+                    <pic:cNvPr id="0" name="Picture 3"/>
+                    <pic:cNvPicPr>
+                      <a:picLocks noChangeAspect="1" noChangeArrowheads="1"/>
+                    </pic:cNvPicPr>
+                  </pic:nvPicPr>
+                  <pic:blipFill>
+                    <a:blip r:embed="rId10">
+                      <a:extLst>
+                        <a:ext uri="{28A0092B-C50C-407E-A947-70E740481C1C}">
+                          <a14:useLocalDpi xmlns:a14="http://schemas.microsoft.com/office/drawing/2010/main" val="0"/>
+                        </a:ext>
+                      </a:extLst>
+                    </a:blip>
+                    <a:srcRect/>
+                    <a:stretch>
+                      <a:fillRect/>
+                    </a:stretch>
+                  </pic:blipFill>
+                  <pic:spPr bwMode="auto">
+                    <a:xfrm>
+                      <a:off x="0" y="0"/>
+                      <a:ext cx="5812155" cy="3952875"/>
+                    </a:xfrm>
+                    <a:prstGeom prst="rect">
+                      <a:avLst/>
+                    </a:prstGeom>
+                    <a:noFill/>
+                    <a:ln>
+                      <a:noFill/>
+                    </a:ln>
+                  </pic:spPr>
+                </pic:pic>
+              </a:graphicData>
+            </a:graphic>
+            <wp14:sizeRelH relativeFrom="margin">
+              <wp14:pctWidth>0</wp14:pctWidth>
+            </wp14:sizeRelH>
+            <wp14:sizeRelV relativeFrom="margin">
+              <wp14:pctHeight>0</wp14:pctHeight>
+            </wp14:sizeRelV>
+          </wp:anchor>
+        </w:drawing>
+      </w:r>
+    </w:p>
+    <w:p>
+      <w:pPr>
+        <w:widowControl/>
+        <w:pBdr>
+          <w:top w:val="none" w:sz="0" w:space="0" w:color="auto"/>
+          <w:left w:val="none" w:sz="0" w:space="0" w:color="auto"/>
+          <w:bottom w:val="none" w:sz="0" w:space="0" w:color="auto"/>
+          <w:right w:val="none" w:sz="0" w:space="0" w:color="auto"/>
+          <w:between w:val="none" w:sz="0" w:space="0" w:color="auto"/>
+        </w:pBdr>
+        <w:spacing w:after="160" w:line="259" w:lineRule="auto"/>
+        <w:rPr>
+          <w:rFonts w:asciiTheme="minorHAnsi" w:hAnsiTheme="minorHAnsi" w:cstheme="minorHAnsi"/>
+          <w:sz w:val="24"/>
+          <w:szCs w:val="24"/>
+        </w:rPr>
+      </w:pPr>
+      <w:r>
+        <w:rPr>
+          <w:rFonts w:asciiTheme="minorHAnsi" w:hAnsiTheme="minorHAnsi" w:cstheme="minorHAnsi"/>
+          <w:sz w:val="24"/>
+          <w:szCs w:val="24"/>
+        </w:rPr>
+        <w:br w:type="page"/>
+      </w:r>
+    </w:p>
+    <w:p>
+      <w:pPr>
+        <w:pStyle w:val="Ttulo1"/>
+      </w:pPr>
+      <w:bookmarkStart w:id="4" w:name="_Toc530735304"/>
+      <w:r>
+        <w:lastRenderedPageBreak/>
+        <w:t>Vista de la interfaz</w:t>
+      </w:r>
+      <w:bookmarkEnd w:id="4"/>
+    </w:p>
+    <w:p/>
+    <w:p>
+      <w:pPr>
+        <w:rPr>
+          <w:rFonts w:asciiTheme="minorHAnsi" w:hAnsiTheme="minorHAnsi" w:cstheme="minorHAnsi"/>
+          <w:sz w:val="24"/>
+          <w:szCs w:val="24"/>
+        </w:rPr>
+      </w:pPr>
+      <w:r>
+        <w:rPr>
+          <w:rFonts w:asciiTheme="minorHAnsi" w:hAnsiTheme="minorHAnsi" w:cstheme="minorHAnsi"/>
+          <w:sz w:val="24"/>
+          <w:szCs w:val="24"/>
+        </w:rPr>
+        <w:t>Nuestra propuesta de interfaz es la siguiente:</w:t>
+      </w:r>
+    </w:p>
+    <w:p>
+      <w:pPr>
+        <w:rPr>
+          <w:rFonts w:asciiTheme="minorHAnsi" w:hAnsiTheme="minorHAnsi" w:cstheme="minorHAnsi"/>
+          <w:sz w:val="24"/>
+          <w:szCs w:val="24"/>
+        </w:rPr>
+      </w:pPr>
+    </w:p>
+    <w:p>
+      <w:pPr>
+        <w:rPr>
+          <w:rFonts w:asciiTheme="minorHAnsi" w:hAnsiTheme="minorHAnsi" w:cstheme="minorHAnsi"/>
+          <w:sz w:val="24"/>
+          <w:szCs w:val="24"/>
+          <w:u w:val="single"/>
+        </w:rPr>
+      </w:pPr>
+      <w:r>
+        <w:rPr>
+          <w:rFonts w:asciiTheme="minorHAnsi" w:hAnsiTheme="minorHAnsi" w:cstheme="minorHAnsi"/>
+          <w:sz w:val="24"/>
+          <w:szCs w:val="24"/>
+        </w:rPr>
+        <w:tab/>
+        <w:t>Parte de la administración de las tiendas:</w:t>
+      </w:r>
+    </w:p>
+    <w:p>
+      <w:pPr>
+        <w:rPr>
+          <w:u w:val="single"/>
+        </w:rPr>
+      </w:pPr>
+    </w:p>
+    <w:p>
+      <w:pPr>
+        <w:rPr>
+          <w:u w:val="single"/>
+        </w:rPr>
+      </w:pPr>
+      <w:r>
+        <w:rPr>
+          <w:rFonts w:ascii="Arial" w:hAnsi="Arial" w:cs="Arial"/>
+          <w:noProof/>
+          <w:sz w:val="22"/>
+          <w:szCs w:val="22"/>
+        </w:rPr>
+        <w:drawing>
+          <wp:inline distT="0" distB="0" distL="0" distR="0" wp14:anchorId="7CFF17B8" wp14:editId="207AE82D">
+            <wp:extent cx="5400040" cy="3112770"/>
+            <wp:effectExtent l="0" t="0" r="0" b="0"/>
+            <wp:docPr id="4" name="Imagen 4" descr="https://lh4.googleusercontent.com/d-SBppmSzDYtbUM489DLBsA0FToHuHvS5wzyk1pdRT1xMUmxA710NQUf6tAps9SuSju6VQIAsnV95mWAFUGHt_nmBjrsjplE3eYX9SaH2A7D1xQ-PtMB1YhtJeoVsVO9WaErGJSD"/>
+            <wp:cNvGraphicFramePr>
+              <a:graphicFrameLocks xmlns:a="http://schemas.openxmlformats.org/drawingml/2006/main" noChangeAspect="1"/>
+            </wp:cNvGraphicFramePr>
+            <a:graphic xmlns:a="http://schemas.openxmlformats.org/drawingml/2006/main">
+              <a:graphicData uri="http://schemas.openxmlformats.org/drawingml/2006/picture">
+                <pic:pic xmlns:pic="http://schemas.openxmlformats.org/drawingml/2006/picture">
+                  <pic:nvPicPr>
+                    <pic:cNvPr id="0" name="Picture 5" descr="https://lh4.googleusercontent.com/d-SBppmSzDYtbUM489DLBsA0FToHuHvS5wzyk1pdRT1xMUmxA710NQUf6tAps9SuSju6VQIAsnV95mWAFUGHt_nmBjrsjplE3eYX9SaH2A7D1xQ-PtMB1YhtJeoVsVO9WaErGJSD"/>
+                    <pic:cNvPicPr>
+                      <a:picLocks noChangeAspect="1" noChangeArrowheads="1"/>
+                    </pic:cNvPicPr>
+                  </pic:nvPicPr>
+                  <pic:blipFill>
+                    <a:blip r:embed="rId11">
+                      <a:extLst>
+                        <a:ext uri="{28A0092B-C50C-407E-A947-70E740481C1C}">
+                          <a14:useLocalDpi xmlns:a14="http://schemas.microsoft.com/office/drawing/2010/main" val="0"/>
+                        </a:ext>
+                      </a:extLst>
+                    </a:blip>
+                    <a:srcRect/>
+                    <a:stretch>
+                      <a:fillRect/>
+                    </a:stretch>
+                  </pic:blipFill>
+                  <pic:spPr bwMode="auto">
+                    <a:xfrm>
+                      <a:off x="0" y="0"/>
+                      <a:ext cx="5400040" cy="3112770"/>
+                    </a:xfrm>
+                    <a:prstGeom prst="rect">
+                      <a:avLst/>
+                    </a:prstGeom>
+                    <a:noFill/>
+                    <a:ln>
+                      <a:noFill/>
+                    </a:ln>
+                  </pic:spPr>
+                </pic:pic>
+              </a:graphicData>
+            </a:graphic>
+          </wp:inline>
+        </w:drawing>
+      </w:r>
+    </w:p>
+    <w:p>
+      <w:pPr>
+        <w:rPr>
+          <w:u w:val="single"/>
+        </w:rPr>
+      </w:pPr>
+    </w:p>
+    <w:p>
+      <w:pPr>
+        <w:rPr>
+          <w:rFonts w:asciiTheme="minorHAnsi" w:hAnsiTheme="minorHAnsi" w:cstheme="minorHAnsi"/>
+          <w:sz w:val="24"/>
+          <w:szCs w:val="24"/>
+        </w:rPr>
+      </w:pPr>
+      <w:r>
+        <w:tab/>
+      </w:r>
+      <w:r>
+        <w:rPr>
+          <w:rFonts w:asciiTheme="minorHAnsi" w:hAnsiTheme="minorHAnsi" w:cstheme="minorHAnsi"/>
+          <w:sz w:val="24"/>
+          <w:szCs w:val="24"/>
+        </w:rPr>
+        <w:t>Parte de la administración de una tienda en especifica:</w:t>
+      </w:r>
+    </w:p>
+    <w:p/>
+    <w:p>
+      <w:pPr>
+        <w:rPr>
+          <w:u w:val="single"/>
+        </w:rPr>
+      </w:pPr>
+      <w:r>
+        <w:rPr>
+          <w:rFonts w:ascii="Arial" w:hAnsi="Arial" w:cs="Arial"/>
+          <w:noProof/>
+          <w:sz w:val="22"/>
+          <w:szCs w:val="22"/>
+        </w:rPr>
+        <w:drawing>
+          <wp:inline distT="0" distB="0" distL="0" distR="0" wp14:anchorId="793CB8F7" wp14:editId="0F123002">
+            <wp:extent cx="5400040" cy="3256280"/>
+            <wp:effectExtent l="0" t="0" r="0" b="1270"/>
+            <wp:docPr id="5" name="Imagen 5" descr="https://lh6.googleusercontent.com/SRuNmqEaPhS6tK26aJmM9caH7fTG_XQ9dTcGw-CotyAhpNeo0MRaKS13SBfzKxYR5g5VSOE6EfDWb_4cLnPoTI3WL8ymikwDa1D-JzUjlHi14wGFw3vnf-kfT02bs9r-RTbmRDI0"/>
+            <wp:cNvGraphicFramePr>
+              <a:graphicFrameLocks xmlns:a="http://schemas.openxmlformats.org/drawingml/2006/main" noChangeAspect="1"/>
+            </wp:cNvGraphicFramePr>
+            <a:graphic xmlns:a="http://schemas.openxmlformats.org/drawingml/2006/main">
+              <a:graphicData uri="http://schemas.openxmlformats.org/drawingml/2006/picture">
+                <pic:pic xmlns:pic="http://schemas.openxmlformats.org/drawingml/2006/picture">
+                  <pic:nvPicPr>
+                    <pic:cNvPr id="0" name="Picture 7" descr="https://lh6.googleusercontent.com/SRuNmqEaPhS6tK26aJmM9caH7fTG_XQ9dTcGw-CotyAhpNeo0MRaKS13SBfzKxYR5g5VSOE6EfDWb_4cLnPoTI3WL8ymikwDa1D-JzUjlHi14wGFw3vnf-kfT02bs9r-RTbmRDI0"/>
+                    <pic:cNvPicPr>
+                      <a:picLocks noChangeAspect="1" noChangeArrowheads="1"/>
+                    </pic:cNvPicPr>
+                  </pic:nvPicPr>
+                  <pic:blipFill>
+                    <a:blip r:embed="rId12">
+                      <a:extLst>
+                        <a:ext uri="{28A0092B-C50C-407E-A947-70E740481C1C}">
+                          <a14:useLocalDpi xmlns:a14="http://schemas.microsoft.com/office/drawing/2010/main" val="0"/>
+                        </a:ext>
+                      </a:extLst>
+                    </a:blip>
+                    <a:srcRect/>
+                    <a:stretch>
+                      <a:fillRect/>
+                    </a:stretch>
+                  </pic:blipFill>
+                  <pic:spPr bwMode="auto">
+                    <a:xfrm>
+                      <a:off x="0" y="0"/>
+                      <a:ext cx="5400040" cy="3256280"/>
+                    </a:xfrm>
+                    <a:prstGeom prst="rect">
+                      <a:avLst/>
+                    </a:prstGeom>
+                    <a:noFill/>
+                    <a:ln>
+                      <a:noFill/>
+                    </a:ln>
+                  </pic:spPr>
+                </pic:pic>
+              </a:graphicData>
+            </a:graphic>
+          </wp:inline>
+        </w:drawing>
+      </w:r>
+    </w:p>
+    <w:p>
+      <w:pPr>
+        <w:rPr>
+          <w:u w:val="single"/>
+        </w:rPr>
+      </w:pPr>
+    </w:p>
+    <w:p>
+      <w:pPr>
+        <w:rPr>
+          <w:u w:val="single"/>
+        </w:rPr>
+      </w:pPr>
+    </w:p>
+    <w:p>
+      <w:pPr>
+        <w:widowControl/>
+        <w:pBdr>
+          <w:top w:val="none" w:sz="0" w:space="0" w:color="auto"/>
+          <w:left w:val="none" w:sz="0" w:space="0" w:color="auto"/>
+          <w:bottom w:val="none" w:sz="0" w:space="0" w:color="auto"/>
+          <w:right w:val="none" w:sz="0" w:space="0" w:color="auto"/>
+          <w:between w:val="none" w:sz="0" w:space="0" w:color="auto"/>
+        </w:pBdr>
+        <w:spacing w:after="160" w:line="259" w:lineRule="auto"/>
+        <w:rPr>
+          <w:u w:val="single"/>
+        </w:rPr>
+      </w:pPr>
+      <w:r>
+        <w:rPr>
+          <w:u w:val="single"/>
+        </w:rPr>
+        <w:br w:type="page"/>
+      </w:r>
+    </w:p>
+    <w:p>
+      <w:pPr>
+        <w:pStyle w:val="Ttulo1"/>
+      </w:pPr>
+      <w:bookmarkStart w:id="5" w:name="_Toc530735305"/>
+      <w:r>
+        <w:lastRenderedPageBreak/>
+        <w:t>Vista de parte de la interfaz:</w:t>
+      </w:r>
+      <w:bookmarkEnd w:id="5"/>
+    </w:p>
+    <w:p>
+      <w:pPr>
+        <w:pStyle w:val="Ttulo2"/>
+      </w:pPr>
+      <w:r>
+        <w:tab/>
+      </w:r>
+    </w:p>
+    <w:p/>
+    <w:p>
+      <w:pPr>
+        <w:pStyle w:val="Ttulo2"/>
+      </w:pPr>
+      <w:r>
+        <w:tab/>
+      </w:r>
+      <w:bookmarkStart w:id="6" w:name="_Toc530735306"/>
+      <w:r>
+        <w:t>Insertar Sucursal:</w:t>
+      </w:r>
+      <w:bookmarkEnd w:id="6"/>
+    </w:p>
+    <w:p>
+      <w:r>
+        <w:tab/>
+      </w:r>
+    </w:p>
+    <w:p>
+      <w:r>
+        <w:tab/>
+      </w:r>
+      <w:r>
+        <w:rPr>
+          <w:noProof/>
+        </w:rPr>
+        <w:drawing>
+          <wp:inline distT="0" distB="0" distL="0" distR="0" wp14:anchorId="489CD9BD" wp14:editId="4459FD9A">
+            <wp:extent cx="4657725" cy="2057400"/>
+            <wp:effectExtent l="0" t="0" r="9525" b="0"/>
+            <wp:docPr id="6" name="Imagen 6"/>
+            <wp:cNvGraphicFramePr>
+              <a:graphicFrameLocks xmlns:a="http://schemas.openxmlformats.org/drawingml/2006/main" noChangeAspect="1"/>
+            </wp:cNvGraphicFramePr>
+            <a:graphic xmlns:a="http://schemas.openxmlformats.org/drawingml/2006/main">
+              <a:graphicData uri="http://schemas.openxmlformats.org/drawingml/2006/picture">
+                <pic:pic xmlns:pic="http://schemas.openxmlformats.org/drawingml/2006/picture">
+                  <pic:nvPicPr>
+                    <pic:cNvPr id="1" name=""/>
+                    <pic:cNvPicPr/>
+                  </pic:nvPicPr>
+                  <pic:blipFill>
+                    <a:blip r:embed="rId13"/>
+                    <a:stretch>
+                      <a:fillRect/>
+                    </a:stretch>
+                  </pic:blipFill>
+                  <pic:spPr>
+                    <a:xfrm>
+                      <a:off x="0" y="0"/>
+                      <a:ext cx="4657725" cy="2057400"/>
+                    </a:xfrm>
+                    <a:prstGeom prst="rect">
+                      <a:avLst/>
+                    </a:prstGeom>
+                  </pic:spPr>
+                </pic:pic>
+              </a:graphicData>
+            </a:graphic>
+          </wp:inline>
+        </w:drawing>
+      </w:r>
+    </w:p>
+    <w:p>
+      <w:pPr>
+        <w:jc w:val="both"/>
+      </w:pPr>
+    </w:p>
+    <w:p>
+      <w:pPr>
+        <w:jc w:val="both"/>
+        <w:rPr>
+          <w:rFonts w:asciiTheme="minorHAnsi" w:hAnsiTheme="minorHAnsi" w:cstheme="minorHAnsi"/>
+          <w:sz w:val="24"/>
+          <w:szCs w:val="24"/>
+        </w:rPr>
+      </w:pPr>
+      <w:r>
+        <w:tab/>
+      </w:r>
+      <w:r>
+        <w:rPr>
+          <w:rFonts w:asciiTheme="minorHAnsi" w:hAnsiTheme="minorHAnsi" w:cstheme="minorHAnsi"/>
+          <w:sz w:val="24"/>
+          <w:szCs w:val="24"/>
+        </w:rPr>
+        <w:t xml:space="preserve">El gerente puede Ingresar una nueva sucursal ingresando el código de la sucursal y el distrito en la que se encuentra, esta sucursal será listada en una estructura de datos llamada </w:t>
+      </w:r>
+      <w:proofErr w:type="spellStart"/>
+      <w:r>
+        <w:rPr>
+          <w:rFonts w:asciiTheme="minorHAnsi" w:hAnsiTheme="minorHAnsi" w:cstheme="minorHAnsi"/>
+          <w:sz w:val="24"/>
+          <w:szCs w:val="24"/>
+        </w:rPr>
+        <w:t>ListaLEG</w:t>
+      </w:r>
+      <w:proofErr w:type="spellEnd"/>
+      <w:r>
+        <w:rPr>
+          <w:rFonts w:asciiTheme="minorHAnsi" w:hAnsiTheme="minorHAnsi" w:cstheme="minorHAnsi"/>
+          <w:sz w:val="24"/>
+          <w:szCs w:val="24"/>
+        </w:rPr>
+        <w:t>&lt;Tienda&gt; y procurará que el código no se repita.</w:t>
+      </w:r>
+    </w:p>
+    <w:p>
+      <w:pPr>
+        <w:jc w:val="both"/>
+        <w:rPr>
+          <w:rFonts w:asciiTheme="minorHAnsi" w:hAnsiTheme="minorHAnsi" w:cstheme="minorHAnsi"/>
+          <w:sz w:val="24"/>
+          <w:szCs w:val="24"/>
+        </w:rPr>
+      </w:pPr>
+    </w:p>
+    <w:p>
+      <w:pPr>
+        <w:jc w:val="both"/>
+        <w:rPr>
+          <w:rFonts w:asciiTheme="minorHAnsi" w:hAnsiTheme="minorHAnsi" w:cstheme="minorHAnsi"/>
+          <w:sz w:val="24"/>
+          <w:szCs w:val="24"/>
+        </w:rPr>
+      </w:pPr>
+      <w:r>
+        <w:rPr>
+          <w:rFonts w:asciiTheme="minorHAnsi" w:hAnsiTheme="minorHAnsi" w:cstheme="minorHAnsi"/>
+          <w:sz w:val="24"/>
+          <w:szCs w:val="24"/>
+        </w:rPr>
+        <w:t>La lista enlazada funciona de la siguiente manera</w:t>
+      </w:r>
+    </w:p>
+    <w:p>
+      <w:pPr>
+        <w:jc w:val="both"/>
+        <w:rPr>
+          <w:rFonts w:asciiTheme="minorHAnsi" w:hAnsiTheme="minorHAnsi" w:cstheme="minorHAnsi"/>
+          <w:sz w:val="24"/>
+          <w:szCs w:val="24"/>
+        </w:rPr>
+      </w:pPr>
+    </w:p>
+    <w:p>
+      <w:pPr>
+        <w:jc w:val="both"/>
+        <w:rPr>
+          <w:rFonts w:asciiTheme="minorHAnsi" w:hAnsiTheme="minorHAnsi" w:cstheme="minorHAnsi"/>
+          <w:sz w:val="24"/>
+          <w:szCs w:val="24"/>
+        </w:rPr>
+      </w:pPr>
+      <w:r>
+        <w:rPr>
+          <w:noProof/>
+        </w:rPr>
+        <w:drawing>
+          <wp:inline distT="0" distB="0" distL="0" distR="0" wp14:anchorId="716554FD" wp14:editId="1798EF63">
+            <wp:extent cx="5400040" cy="843280"/>
+            <wp:effectExtent l="0" t="0" r="0" b="0"/>
+            <wp:docPr id="7" name="Imagen 7"/>
+            <wp:cNvGraphicFramePr>
+              <a:graphicFrameLocks xmlns:a="http://schemas.openxmlformats.org/drawingml/2006/main" noChangeAspect="1"/>
+            </wp:cNvGraphicFramePr>
+            <a:graphic xmlns:a="http://schemas.openxmlformats.org/drawingml/2006/main">
+              <a:graphicData uri="http://schemas.openxmlformats.org/drawingml/2006/picture">
+                <pic:pic xmlns:pic="http://schemas.openxmlformats.org/drawingml/2006/picture">
+                  <pic:nvPicPr>
+                    <pic:cNvPr id="1" name=""/>
+                    <pic:cNvPicPr/>
+                  </pic:nvPicPr>
+                  <pic:blipFill>
+                    <a:blip r:embed="rId14"/>
+                    <a:stretch>
+                      <a:fillRect/>
+                    </a:stretch>
+                  </pic:blipFill>
+                  <pic:spPr>
+                    <a:xfrm>
+                      <a:off x="0" y="0"/>
+                      <a:ext cx="5400040" cy="843280"/>
+                    </a:xfrm>
+                    <a:prstGeom prst="rect">
+                      <a:avLst/>
+                    </a:prstGeom>
+                  </pic:spPr>
+                </pic:pic>
+              </a:graphicData>
+            </a:graphic>
+          </wp:inline>
+        </w:drawing>
+      </w:r>
+    </w:p>
+    <w:p>
+      <w:pPr>
+        <w:jc w:val="both"/>
+        <w:rPr>
+          <w:rFonts w:asciiTheme="minorHAnsi" w:hAnsiTheme="minorHAnsi" w:cstheme="minorHAnsi"/>
+          <w:sz w:val="24"/>
+          <w:szCs w:val="24"/>
+        </w:rPr>
+      </w:pPr>
+      <w:r>
+        <w:rPr>
+          <w:rFonts w:asciiTheme="minorHAnsi" w:hAnsiTheme="minorHAnsi" w:cstheme="minorHAnsi"/>
+          <w:sz w:val="24"/>
+          <w:szCs w:val="24"/>
+        </w:rPr>
+        <w:t>Un nodo contiene una tienda, y cada nodo guarda la dirección de otro nodo que contiene la otra tienda.</w:t>
+      </w:r>
+    </w:p>
+    <w:p>
+      <w:pPr>
+        <w:jc w:val="center"/>
+        <w:rPr>
+          <w:rFonts w:asciiTheme="minorHAnsi" w:hAnsiTheme="minorHAnsi" w:cstheme="minorHAnsi"/>
+          <w:sz w:val="24"/>
+          <w:szCs w:val="24"/>
+        </w:rPr>
+      </w:pPr>
+      <w:r>
+        <w:rPr>
+          <w:noProof/>
+        </w:rPr>
+        <w:drawing>
+          <wp:inline distT="0" distB="0" distL="0" distR="0" wp14:anchorId="023A56E7" wp14:editId="5DF8CDE5">
+            <wp:extent cx="2466975" cy="3204588"/>
+            <wp:effectExtent l="0" t="0" r="0" b="0"/>
+            <wp:docPr id="8" name="Imagen 8"/>
+            <wp:cNvGraphicFramePr>
+              <a:graphicFrameLocks xmlns:a="http://schemas.openxmlformats.org/drawingml/2006/main" noChangeAspect="1"/>
+            </wp:cNvGraphicFramePr>
+            <a:graphic xmlns:a="http://schemas.openxmlformats.org/drawingml/2006/main">
+              <a:graphicData uri="http://schemas.openxmlformats.org/drawingml/2006/picture">
+                <pic:pic xmlns:pic="http://schemas.openxmlformats.org/drawingml/2006/picture">
+                  <pic:nvPicPr>
+                    <pic:cNvPr id="1" name=""/>
+                    <pic:cNvPicPr/>
+                  </pic:nvPicPr>
+                  <pic:blipFill>
+                    <a:blip r:embed="rId15"/>
+                    <a:stretch>
+                      <a:fillRect/>
+                    </a:stretch>
+                  </pic:blipFill>
+                  <pic:spPr>
+                    <a:xfrm>
+                      <a:off x="0" y="0"/>
+                      <a:ext cx="2473600" cy="3213194"/>
+                    </a:xfrm>
+                    <a:prstGeom prst="rect">
+                      <a:avLst/>
+                    </a:prstGeom>
+                  </pic:spPr>
+                </pic:pic>
+              </a:graphicData>
+            </a:graphic>
+          </wp:inline>
+        </w:drawing>
+      </w:r>
+    </w:p>
+    <w:p>
+      <w:pPr>
+        <w:pStyle w:val="Ttulo2"/>
+      </w:pPr>
+      <w:r>
+        <w:lastRenderedPageBreak/>
+        <w:tab/>
+      </w:r>
+      <w:bookmarkStart w:id="7" w:name="_Toc530735307"/>
+      <w:r>
+        <w:t>Tabla de lista de sucursales:</w:t>
+      </w:r>
+      <w:bookmarkEnd w:id="7"/>
+    </w:p>
+    <w:p/>
+    <w:p>
+      <w:r>
+        <w:tab/>
+      </w:r>
+      <w:r>
+        <w:rPr>
+          <w:noProof/>
+        </w:rPr>
+        <w:drawing>
+          <wp:inline distT="0" distB="0" distL="0" distR="0" wp14:anchorId="6C244969" wp14:editId="47213270">
+            <wp:extent cx="4600575" cy="3019425"/>
+            <wp:effectExtent l="0" t="0" r="9525" b="9525"/>
+            <wp:docPr id="9" name="Imagen 9"/>
+            <wp:cNvGraphicFramePr>
+              <a:graphicFrameLocks xmlns:a="http://schemas.openxmlformats.org/drawingml/2006/main" noChangeAspect="1"/>
+            </wp:cNvGraphicFramePr>
+            <a:graphic xmlns:a="http://schemas.openxmlformats.org/drawingml/2006/main">
+              <a:graphicData uri="http://schemas.openxmlformats.org/drawingml/2006/picture">
+                <pic:pic xmlns:pic="http://schemas.openxmlformats.org/drawingml/2006/picture">
+                  <pic:nvPicPr>
+                    <pic:cNvPr id="1" name=""/>
+                    <pic:cNvPicPr/>
+                  </pic:nvPicPr>
+                  <pic:blipFill>
+                    <a:blip r:embed="rId16"/>
+                    <a:stretch>
+                      <a:fillRect/>
+                    </a:stretch>
+                  </pic:blipFill>
+                  <pic:spPr>
+                    <a:xfrm>
+                      <a:off x="0" y="0"/>
+                      <a:ext cx="4600575" cy="3019425"/>
+                    </a:xfrm>
+                    <a:prstGeom prst="rect">
+                      <a:avLst/>
+                    </a:prstGeom>
+                  </pic:spPr>
+                </pic:pic>
+              </a:graphicData>
+            </a:graphic>
+          </wp:inline>
+        </w:drawing>
+      </w:r>
+    </w:p>
+    <w:p>
+      <w:r>
+        <w:tab/>
+      </w:r>
+    </w:p>
+    <w:p>
+      <w:pPr>
+        <w:jc w:val="both"/>
+        <w:rPr>
+          <w:rFonts w:asciiTheme="minorHAnsi" w:hAnsiTheme="minorHAnsi" w:cstheme="minorHAnsi"/>
+          <w:sz w:val="24"/>
+          <w:szCs w:val="24"/>
+        </w:rPr>
+      </w:pPr>
+      <w:r>
+        <w:rPr>
+          <w:rFonts w:asciiTheme="minorHAnsi" w:hAnsiTheme="minorHAnsi" w:cstheme="minorHAnsi"/>
+          <w:sz w:val="24"/>
+          <w:szCs w:val="24"/>
+        </w:rPr>
+        <w:tab/>
+        <w:t>La tabla de listas de sucursales nos mostrará las actualizaciones que surjan al momento de ingresar o eliminar una sucursal que esté en memoria</w:t>
+      </w:r>
+      <w:r>
+        <w:rPr>
+          <w:rFonts w:asciiTheme="minorHAnsi" w:hAnsiTheme="minorHAnsi" w:cstheme="minorHAnsi"/>
+          <w:sz w:val="24"/>
+          <w:szCs w:val="24"/>
+        </w:rPr>
+        <w:t>.</w:t>
+      </w:r>
+    </w:p>
+    <w:p>
+      <w:pPr>
+        <w:rPr>
+          <w:rFonts w:asciiTheme="minorHAnsi" w:hAnsiTheme="minorHAnsi" w:cstheme="minorHAnsi"/>
+          <w:sz w:val="24"/>
+          <w:szCs w:val="24"/>
+        </w:rPr>
+      </w:pPr>
+    </w:p>
+    <w:p>
+      <w:pPr>
+        <w:pStyle w:val="Ttulo2"/>
+      </w:pPr>
+      <w:r>
+        <w:tab/>
+      </w:r>
+      <w:bookmarkStart w:id="8" w:name="_Toc530735308"/>
+      <w:r>
+        <w:t>Eliminar Sucursal:</w:t>
+      </w:r>
+      <w:bookmarkEnd w:id="8"/>
+    </w:p>
+    <w:p>
+      <w:r>
+        <w:tab/>
+      </w:r>
+    </w:p>
+    <w:p>
+      <w:r>
+        <w:tab/>
+      </w:r>
+      <w:r>
+        <w:rPr>
+          <w:noProof/>
+        </w:rPr>
+        <w:drawing>
+          <wp:inline distT="0" distB="0" distL="0" distR="0" wp14:anchorId="51539792" wp14:editId="0EEA9DF9">
+            <wp:extent cx="4591050" cy="1447800"/>
+            <wp:effectExtent l="0" t="0" r="0" b="0"/>
+            <wp:docPr id="10" name="Imagen 10"/>
+            <wp:cNvGraphicFramePr>
+              <a:graphicFrameLocks xmlns:a="http://schemas.openxmlformats.org/drawingml/2006/main" noChangeAspect="1"/>
+            </wp:cNvGraphicFramePr>
+            <a:graphic xmlns:a="http://schemas.openxmlformats.org/drawingml/2006/main">
+              <a:graphicData uri="http://schemas.openxmlformats.org/drawingml/2006/picture">
+                <pic:pic xmlns:pic="http://schemas.openxmlformats.org/drawingml/2006/picture">
+                  <pic:nvPicPr>
+                    <pic:cNvPr id="1" name=""/>
+                    <pic:cNvPicPr/>
+                  </pic:nvPicPr>
+                  <pic:blipFill>
+                    <a:blip r:embed="rId17"/>
+                    <a:stretch>
+                      <a:fillRect/>
+                    </a:stretch>
+                  </pic:blipFill>
+                  <pic:spPr>
+                    <a:xfrm>
+                      <a:off x="0" y="0"/>
+                      <a:ext cx="4591050" cy="1447800"/>
+                    </a:xfrm>
+                    <a:prstGeom prst="rect">
+                      <a:avLst/>
+                    </a:prstGeom>
+                  </pic:spPr>
+                </pic:pic>
+              </a:graphicData>
+            </a:graphic>
+          </wp:inline>
+        </w:drawing>
+      </w:r>
+    </w:p>
+    <w:p>
+      <w:pPr>
+        <w:jc w:val="both"/>
+        <w:rPr>
+          <w:rFonts w:asciiTheme="minorHAnsi" w:hAnsiTheme="minorHAnsi" w:cstheme="minorHAnsi"/>
+          <w:sz w:val="24"/>
+          <w:szCs w:val="24"/>
+        </w:rPr>
+      </w:pPr>
+    </w:p>
+    <w:p>
+      <w:pPr>
+        <w:jc w:val="both"/>
+        <w:rPr>
+          <w:rFonts w:asciiTheme="minorHAnsi" w:hAnsiTheme="minorHAnsi" w:cstheme="minorHAnsi"/>
+          <w:sz w:val="24"/>
+          <w:szCs w:val="24"/>
+        </w:rPr>
+      </w:pPr>
+      <w:r>
+        <w:rPr>
+          <w:rFonts w:asciiTheme="minorHAnsi" w:hAnsiTheme="minorHAnsi" w:cstheme="minorHAnsi"/>
+          <w:sz w:val="24"/>
+          <w:szCs w:val="24"/>
+        </w:rPr>
+        <w:tab/>
+        <w:t xml:space="preserve">Como la tabla de lista de sucursal te da </w:t>
+      </w:r>
+      <w:r>
+        <w:rPr>
+          <w:rFonts w:asciiTheme="minorHAnsi" w:hAnsiTheme="minorHAnsi" w:cstheme="minorHAnsi"/>
+          <w:sz w:val="24"/>
+          <w:szCs w:val="24"/>
+        </w:rPr>
+        <w:t>el código y el distrito de la sucursal, entonces tu decides qué sucursal eliminar ingresando el código de la sucursal.</w:t>
+      </w:r>
+    </w:p>
+    <w:p>
+      <w:pPr>
+        <w:widowControl/>
+        <w:pBdr>
+          <w:top w:val="none" w:sz="0" w:space="0" w:color="auto"/>
+          <w:left w:val="none" w:sz="0" w:space="0" w:color="auto"/>
+          <w:bottom w:val="none" w:sz="0" w:space="0" w:color="auto"/>
+          <w:right w:val="none" w:sz="0" w:space="0" w:color="auto"/>
+          <w:between w:val="none" w:sz="0" w:space="0" w:color="auto"/>
+        </w:pBdr>
+        <w:spacing w:after="160" w:line="259" w:lineRule="auto"/>
+        <w:rPr>
+          <w:rFonts w:asciiTheme="minorHAnsi" w:hAnsiTheme="minorHAnsi" w:cstheme="minorHAnsi"/>
+          <w:sz w:val="24"/>
+          <w:szCs w:val="24"/>
+        </w:rPr>
+      </w:pPr>
+      <w:r>
+        <w:rPr>
+          <w:rFonts w:asciiTheme="minorHAnsi" w:hAnsiTheme="minorHAnsi" w:cstheme="minorHAnsi"/>
+          <w:sz w:val="24"/>
+          <w:szCs w:val="24"/>
+        </w:rPr>
+        <w:br w:type="page"/>
+      </w:r>
+    </w:p>
+    <w:p>
+      <w:pPr>
+        <w:rPr>
+          <w:rFonts w:asciiTheme="minorHAnsi" w:hAnsiTheme="minorHAnsi" w:cstheme="minorHAnsi"/>
+          <w:sz w:val="24"/>
+          <w:szCs w:val="24"/>
+        </w:rPr>
+      </w:pPr>
+    </w:p>
+    <w:p>
+      <w:pPr>
+        <w:rPr>
+          <w:rFonts w:asciiTheme="minorHAnsi" w:hAnsiTheme="minorHAnsi" w:cstheme="minorHAnsi"/>
+          <w:sz w:val="24"/>
+          <w:szCs w:val="24"/>
+        </w:rPr>
+      </w:pPr>
+    </w:p>
+    <w:p>
+      <w:pPr>
+        <w:pStyle w:val="Ttulo2"/>
+      </w:pPr>
+      <w:r>
+        <w:t xml:space="preserve">   </w:t>
+      </w:r>
+      <w:r>
+        <w:tab/>
+      </w:r>
+      <w:bookmarkStart w:id="9" w:name="_Toc530735309"/>
+      <w:r>
+        <w:t>Área de texto de tiendas:</w:t>
+      </w:r>
+      <w:bookmarkEnd w:id="9"/>
+    </w:p>
+    <w:p/>
+    <w:p>
+      <w:r>
+        <w:tab/>
+      </w:r>
+      <w:r>
+        <w:rPr>
+          <w:noProof/>
+        </w:rPr>
+        <w:drawing>
+          <wp:inline distT="0" distB="0" distL="0" distR="0" wp14:anchorId="7553237A" wp14:editId="4B7C61AB">
+            <wp:extent cx="5400040" cy="5334000"/>
+            <wp:effectExtent l="0" t="0" r="0" b="0"/>
+            <wp:docPr id="11" name="Imagen 11"/>
+            <wp:cNvGraphicFramePr>
+              <a:graphicFrameLocks xmlns:a="http://schemas.openxmlformats.org/drawingml/2006/main" noChangeAspect="1"/>
+            </wp:cNvGraphicFramePr>
+            <a:graphic xmlns:a="http://schemas.openxmlformats.org/drawingml/2006/main">
+              <a:graphicData uri="http://schemas.openxmlformats.org/drawingml/2006/picture">
+                <pic:pic xmlns:pic="http://schemas.openxmlformats.org/drawingml/2006/picture">
+                  <pic:nvPicPr>
+                    <pic:cNvPr id="1" name=""/>
+                    <pic:cNvPicPr/>
+                  </pic:nvPicPr>
+                  <pic:blipFill>
+                    <a:blip r:embed="rId18"/>
+                    <a:stretch>
+                      <a:fillRect/>
+                    </a:stretch>
+                  </pic:blipFill>
+                  <pic:spPr>
+                    <a:xfrm>
+                      <a:off x="0" y="0"/>
+                      <a:ext cx="5400040" cy="5334000"/>
+                    </a:xfrm>
+                    <a:prstGeom prst="rect">
+                      <a:avLst/>
+                    </a:prstGeom>
+                  </pic:spPr>
+                </pic:pic>
+              </a:graphicData>
+            </a:graphic>
+          </wp:inline>
+        </w:drawing>
+      </w:r>
+    </w:p>
+    <w:p>
+      <w:pPr>
+        <w:rPr>
+          <w:rFonts w:asciiTheme="minorHAnsi" w:hAnsiTheme="minorHAnsi" w:cstheme="minorHAnsi"/>
+          <w:sz w:val="24"/>
+          <w:szCs w:val="24"/>
+        </w:rPr>
+      </w:pPr>
+    </w:p>
+    <w:p>
+      <w:pPr>
+        <w:rPr>
+          <w:rFonts w:asciiTheme="minorHAnsi" w:hAnsiTheme="minorHAnsi" w:cstheme="minorHAnsi"/>
+          <w:sz w:val="24"/>
+          <w:szCs w:val="24"/>
+        </w:rPr>
+      </w:pPr>
+      <w:r>
+        <w:rPr>
+          <w:rFonts w:asciiTheme="minorHAnsi" w:hAnsiTheme="minorHAnsi" w:cstheme="minorHAnsi"/>
+          <w:sz w:val="24"/>
+          <w:szCs w:val="24"/>
+        </w:rPr>
+        <w:tab/>
+        <w:t xml:space="preserve">Esta Área te muestra la información de una tienda aleatoriamente o el monto recaudado </w:t>
+      </w:r>
+      <w:proofErr w:type="gramStart"/>
+      <w:r>
+        <w:rPr>
+          <w:rFonts w:asciiTheme="minorHAnsi" w:hAnsiTheme="minorHAnsi" w:cstheme="minorHAnsi"/>
+          <w:sz w:val="24"/>
+          <w:szCs w:val="24"/>
+        </w:rPr>
+        <w:t>en  total</w:t>
+      </w:r>
+      <w:proofErr w:type="gramEnd"/>
+      <w:r>
+        <w:rPr>
+          <w:rFonts w:asciiTheme="minorHAnsi" w:hAnsiTheme="minorHAnsi" w:cstheme="minorHAnsi"/>
+          <w:sz w:val="24"/>
+          <w:szCs w:val="24"/>
+        </w:rPr>
+        <w:t xml:space="preserve"> entre todas las sucursales, dependiendo del botón que presiones, Cumplirá una de estas funciones.</w:t>
+      </w:r>
+    </w:p>
+    <w:p>
+      <w:pPr>
+        <w:rPr>
+          <w:rFonts w:asciiTheme="minorHAnsi" w:hAnsiTheme="minorHAnsi" w:cstheme="minorHAnsi"/>
+          <w:sz w:val="24"/>
+          <w:szCs w:val="24"/>
+          <w:u w:val="single"/>
+        </w:rPr>
+      </w:pPr>
+    </w:p>
+    <w:p>
+      <w:pPr>
+        <w:widowControl/>
+        <w:pBdr>
+          <w:top w:val="none" w:sz="0" w:space="0" w:color="auto"/>
+          <w:left w:val="none" w:sz="0" w:space="0" w:color="auto"/>
+          <w:bottom w:val="none" w:sz="0" w:space="0" w:color="auto"/>
+          <w:right w:val="none" w:sz="0" w:space="0" w:color="auto"/>
+          <w:between w:val="none" w:sz="0" w:space="0" w:color="auto"/>
+        </w:pBdr>
+        <w:spacing w:after="160" w:line="259" w:lineRule="auto"/>
+        <w:rPr>
+          <w:rFonts w:asciiTheme="minorHAnsi" w:hAnsiTheme="minorHAnsi" w:cstheme="minorHAnsi"/>
+          <w:sz w:val="24"/>
+          <w:szCs w:val="24"/>
+        </w:rPr>
+      </w:pPr>
+      <w:r>
+        <w:rPr>
+          <w:rFonts w:asciiTheme="minorHAnsi" w:hAnsiTheme="minorHAnsi" w:cstheme="minorHAnsi"/>
+          <w:sz w:val="24"/>
+          <w:szCs w:val="24"/>
+        </w:rPr>
+        <w:br w:type="page"/>
+      </w:r>
+    </w:p>
+    <w:p>
+      <w:pPr>
+        <w:pStyle w:val="Ttulo2"/>
+      </w:pPr>
+      <w:r>
+        <w:lastRenderedPageBreak/>
+        <w:tab/>
+      </w:r>
+      <w:bookmarkStart w:id="10" w:name="_Toc530735310"/>
+      <w:r>
+        <w:t>Definir una tienda:</w:t>
+      </w:r>
+      <w:bookmarkEnd w:id="10"/>
+    </w:p>
+    <w:p>
+      <w:r>
+        <w:tab/>
+      </w:r>
+    </w:p>
+    <w:p>
+      <w:pPr>
+        <w:rPr>
+          <w:rFonts w:asciiTheme="minorHAnsi" w:hAnsiTheme="minorHAnsi" w:cstheme="minorHAnsi"/>
+          <w:sz w:val="24"/>
+          <w:szCs w:val="24"/>
+        </w:rPr>
+      </w:pPr>
+      <w:r>
+        <w:rPr>
+          <w:rFonts w:asciiTheme="minorHAnsi" w:hAnsiTheme="minorHAnsi" w:cstheme="minorHAnsi"/>
+          <w:sz w:val="24"/>
+          <w:szCs w:val="24"/>
+        </w:rPr>
+        <w:tab/>
+        <w:t xml:space="preserve">Para poder acceder </w:t>
+      </w:r>
+      <w:r>
+        <w:rPr>
+          <w:rFonts w:asciiTheme="minorHAnsi" w:hAnsiTheme="minorHAnsi" w:cstheme="minorHAnsi"/>
+          <w:sz w:val="24"/>
+          <w:szCs w:val="24"/>
+        </w:rPr>
+        <w:t>a la parte de administración de una tienda en específica, se debe especificar la tienda con el código de la sucursal. Mientras no se especifique, los botones de las acciones correspondiente no se habilitarán.</w:t>
+      </w:r>
+    </w:p>
+    <w:p/>
+    <w:p>
+      <w:pPr>
+        <w:jc w:val="center"/>
+      </w:pPr>
+      <w:r>
+        <w:rPr>
+          <w:noProof/>
+        </w:rPr>
+        <w:drawing>
+          <wp:inline distT="0" distB="0" distL="0" distR="0" wp14:anchorId="5FD960F1" wp14:editId="3168EACC">
+            <wp:extent cx="4371975" cy="971550"/>
+            <wp:effectExtent l="0" t="0" r="9525" b="0"/>
+            <wp:docPr id="12" name="Imagen 12"/>
+            <wp:cNvGraphicFramePr>
+              <a:graphicFrameLocks xmlns:a="http://schemas.openxmlformats.org/drawingml/2006/main" noChangeAspect="1"/>
+            </wp:cNvGraphicFramePr>
+            <a:graphic xmlns:a="http://schemas.openxmlformats.org/drawingml/2006/main">
+              <a:graphicData uri="http://schemas.openxmlformats.org/drawingml/2006/picture">
+                <pic:pic xmlns:pic="http://schemas.openxmlformats.org/drawingml/2006/picture">
+                  <pic:nvPicPr>
+                    <pic:cNvPr id="1" name=""/>
+                    <pic:cNvPicPr/>
+                  </pic:nvPicPr>
+                  <pic:blipFill>
+                    <a:blip r:embed="rId19"/>
+                    <a:stretch>
+                      <a:fillRect/>
+                    </a:stretch>
+                  </pic:blipFill>
+                  <pic:spPr>
+                    <a:xfrm>
+                      <a:off x="0" y="0"/>
+                      <a:ext cx="4371975" cy="971550"/>
+                    </a:xfrm>
+                    <a:prstGeom prst="rect">
+                      <a:avLst/>
+                    </a:prstGeom>
+                  </pic:spPr>
+                </pic:pic>
+              </a:graphicData>
+            </a:graphic>
+          </wp:inline>
+        </w:drawing>
+      </w:r>
+    </w:p>
+    <w:p/>
+    <w:p>
+      <w:pPr>
+        <w:jc w:val="center"/>
+      </w:pPr>
+      <w:r>
+        <w:rPr>
+          <w:noProof/>
+        </w:rPr>
+        <w:drawing>
+          <wp:inline distT="0" distB="0" distL="0" distR="0" wp14:anchorId="0C7945E7" wp14:editId="237B694A">
+            <wp:extent cx="4419600" cy="1038225"/>
+            <wp:effectExtent l="0" t="0" r="0" b="9525"/>
+            <wp:docPr id="13" name="Imagen 13"/>
+            <wp:cNvGraphicFramePr>
+              <a:graphicFrameLocks xmlns:a="http://schemas.openxmlformats.org/drawingml/2006/main" noChangeAspect="1"/>
+            </wp:cNvGraphicFramePr>
+            <a:graphic xmlns:a="http://schemas.openxmlformats.org/drawingml/2006/main">
+              <a:graphicData uri="http://schemas.openxmlformats.org/drawingml/2006/picture">
+                <pic:pic xmlns:pic="http://schemas.openxmlformats.org/drawingml/2006/picture">
+                  <pic:nvPicPr>
+                    <pic:cNvPr id="1" name=""/>
+                    <pic:cNvPicPr/>
+                  </pic:nvPicPr>
+                  <pic:blipFill>
+                    <a:blip r:embed="rId20"/>
+                    <a:stretch>
+                      <a:fillRect/>
+                    </a:stretch>
+                  </pic:blipFill>
+                  <pic:spPr>
+                    <a:xfrm>
+                      <a:off x="0" y="0"/>
+                      <a:ext cx="4419600" cy="1038225"/>
+                    </a:xfrm>
+                    <a:prstGeom prst="rect">
+                      <a:avLst/>
+                    </a:prstGeom>
+                  </pic:spPr>
+                </pic:pic>
+              </a:graphicData>
+            </a:graphic>
+          </wp:inline>
+        </w:drawing>
+      </w:r>
+    </w:p>
+    <w:p>
+      <w:pPr>
+        <w:jc w:val="center"/>
+      </w:pPr>
+    </w:p>
+    <w:p>
+      <w:pPr>
+        <w:jc w:val="center"/>
+      </w:pPr>
+    </w:p>
+    <w:p/>
+    <w:p>
+      <w:pPr>
+        <w:pStyle w:val="Ttulo2"/>
+      </w:pPr>
+      <w:r>
+        <w:tab/>
+      </w:r>
+      <w:bookmarkStart w:id="11" w:name="_Toc530735311"/>
+      <w:r>
+        <w:t>Encolar Cliente:</w:t>
+      </w:r>
+      <w:bookmarkEnd w:id="11"/>
+    </w:p>
+    <w:p/>
+    <w:p>
+      <w:pPr>
+        <w:rPr>
+          <w:rFonts w:asciiTheme="minorHAnsi" w:hAnsiTheme="minorHAnsi" w:cstheme="minorHAnsi"/>
+          <w:sz w:val="24"/>
+          <w:szCs w:val="24"/>
+        </w:rPr>
+      </w:pPr>
+      <w:r>
+        <w:tab/>
+      </w:r>
+      <w:r>
+        <w:rPr>
+          <w:rFonts w:asciiTheme="minorHAnsi" w:hAnsiTheme="minorHAnsi" w:cstheme="minorHAnsi"/>
+          <w:sz w:val="24"/>
+          <w:szCs w:val="24"/>
+        </w:rPr>
+        <w:t>La forma de encolar a un cliente es ingresando su D.N.I y el monto que va a pagar</w:t>
+      </w:r>
+    </w:p>
+    <w:p>
+      <w:pPr>
+        <w:rPr>
+          <w:rFonts w:asciiTheme="minorHAnsi" w:hAnsiTheme="minorHAnsi" w:cstheme="minorHAnsi"/>
+          <w:sz w:val="24"/>
+          <w:szCs w:val="24"/>
+        </w:rPr>
+      </w:pPr>
+      <w:r>
+        <w:rPr>
+          <w:rFonts w:asciiTheme="minorHAnsi" w:hAnsiTheme="minorHAnsi" w:cstheme="minorHAnsi"/>
+          <w:sz w:val="24"/>
+          <w:szCs w:val="24"/>
+        </w:rPr>
+        <w:tab/>
+      </w:r>
+      <w:r>
+        <w:rPr>
+          <w:noProof/>
+        </w:rPr>
+        <w:drawing>
+          <wp:inline distT="0" distB="0" distL="0" distR="0" wp14:anchorId="5078B730" wp14:editId="42188E25">
+            <wp:extent cx="4391025" cy="2971800"/>
+            <wp:effectExtent l="0" t="0" r="9525" b="0"/>
+            <wp:docPr id="14" name="Imagen 14"/>
+            <wp:cNvGraphicFramePr>
+              <a:graphicFrameLocks xmlns:a="http://schemas.openxmlformats.org/drawingml/2006/main" noChangeAspect="1"/>
+            </wp:cNvGraphicFramePr>
+            <a:graphic xmlns:a="http://schemas.openxmlformats.org/drawingml/2006/main">
+              <a:graphicData uri="http://schemas.openxmlformats.org/drawingml/2006/picture">
+                <pic:pic xmlns:pic="http://schemas.openxmlformats.org/drawingml/2006/picture">
+                  <pic:nvPicPr>
+                    <pic:cNvPr id="1" name=""/>
+                    <pic:cNvPicPr/>
+                  </pic:nvPicPr>
+                  <pic:blipFill>
+                    <a:blip r:embed="rId21"/>
+                    <a:stretch>
+                      <a:fillRect/>
+                    </a:stretch>
+                  </pic:blipFill>
+                  <pic:spPr>
+                    <a:xfrm>
+                      <a:off x="0" y="0"/>
+                      <a:ext cx="4391025" cy="2971800"/>
+                    </a:xfrm>
+                    <a:prstGeom prst="rect">
+                      <a:avLst/>
+                    </a:prstGeom>
+                  </pic:spPr>
+                </pic:pic>
+              </a:graphicData>
+            </a:graphic>
+          </wp:inline>
+        </w:drawing>
+      </w:r>
+    </w:p>
+    <w:p>
+      <w:pPr>
+        <w:rPr>
+          <w:rFonts w:asciiTheme="minorHAnsi" w:hAnsiTheme="minorHAnsi" w:cstheme="minorHAnsi"/>
+          <w:sz w:val="24"/>
+          <w:szCs w:val="24"/>
+        </w:rPr>
+      </w:pPr>
+    </w:p>
+    <w:p>
+      <w:pPr>
+        <w:rPr>
+          <w:rFonts w:asciiTheme="minorHAnsi" w:hAnsiTheme="minorHAnsi" w:cstheme="minorHAnsi"/>
+          <w:sz w:val="24"/>
+          <w:szCs w:val="24"/>
+        </w:rPr>
+      </w:pPr>
+      <w:r>
+        <w:rPr>
+          <w:rFonts w:asciiTheme="minorHAnsi" w:hAnsiTheme="minorHAnsi" w:cstheme="minorHAnsi"/>
+          <w:sz w:val="24"/>
+          <w:szCs w:val="24"/>
+        </w:rPr>
+        <w:tab/>
+        <w:t>Si no se ha definido una sucursal en específico, el botón Encolar Cliente estará deshabilitado.</w:t>
+      </w:r>
+    </w:p>
+    <w:p>
+      <w:pPr>
+        <w:rPr>
+          <w:rFonts w:asciiTheme="minorHAnsi" w:hAnsiTheme="minorHAnsi" w:cstheme="minorHAnsi"/>
+          <w:sz w:val="24"/>
+          <w:szCs w:val="24"/>
+        </w:rPr>
+      </w:pPr>
+    </w:p>
+    <w:p>
+      <w:pPr>
+        <w:rPr>
+          <w:rFonts w:asciiTheme="minorHAnsi" w:hAnsiTheme="minorHAnsi" w:cstheme="minorHAnsi"/>
+          <w:sz w:val="24"/>
+          <w:szCs w:val="24"/>
+        </w:rPr>
+      </w:pPr>
+      <w:r>
+        <w:rPr>
+          <w:rFonts w:asciiTheme="minorHAnsi" w:hAnsiTheme="minorHAnsi" w:cstheme="minorHAnsi"/>
+          <w:sz w:val="24"/>
+          <w:szCs w:val="24"/>
+        </w:rPr>
+        <w:tab/>
+        <w:t>Los clientes se encolan en una caja al azar y la forma en que se administra es de la siguiente:</w:t>
+      </w:r>
+    </w:p>
+    <w:p>
+      <w:pPr>
+        <w:rPr>
+          <w:rFonts w:asciiTheme="minorHAnsi" w:hAnsiTheme="minorHAnsi" w:cstheme="minorHAnsi"/>
+          <w:sz w:val="24"/>
+          <w:szCs w:val="24"/>
+        </w:rPr>
+      </w:pPr>
+      <w:r>
+        <w:rPr>
+          <w:rFonts w:asciiTheme="minorHAnsi" w:hAnsiTheme="minorHAnsi" w:cstheme="minorHAnsi"/>
+          <w:sz w:val="24"/>
+          <w:szCs w:val="24"/>
+        </w:rPr>
+        <w:tab/>
+      </w:r>
+      <w:r>
+        <w:rPr>
+          <w:noProof/>
+        </w:rPr>
+        <w:lastRenderedPageBreak/>
+        <w:drawing>
+          <wp:inline distT="0" distB="0" distL="0" distR="0" wp14:anchorId="14BEA0CE" wp14:editId="08DCDD80">
+            <wp:extent cx="5400040" cy="1917700"/>
+            <wp:effectExtent l="0" t="0" r="0" b="6350"/>
+            <wp:docPr id="15" name="Imagen 15"/>
+            <wp:cNvGraphicFramePr>
+              <a:graphicFrameLocks xmlns:a="http://schemas.openxmlformats.org/drawingml/2006/main" noChangeAspect="1"/>
+            </wp:cNvGraphicFramePr>
+            <a:graphic xmlns:a="http://schemas.openxmlformats.org/drawingml/2006/main">
+              <a:graphicData uri="http://schemas.openxmlformats.org/drawingml/2006/picture">
+                <pic:pic xmlns:pic="http://schemas.openxmlformats.org/drawingml/2006/picture">
+                  <pic:nvPicPr>
+                    <pic:cNvPr id="1" name=""/>
+                    <pic:cNvPicPr/>
+                  </pic:nvPicPr>
+                  <pic:blipFill rotWithShape="1">
+                    <a:blip r:embed="rId22"/>
+                    <a:srcRect t="5625"/>
+                    <a:stretch/>
+                  </pic:blipFill>
+                  <pic:spPr bwMode="auto">
+                    <a:xfrm>
+                      <a:off x="0" y="0"/>
+                      <a:ext cx="5400040" cy="1917700"/>
+                    </a:xfrm>
+                    <a:prstGeom prst="rect">
+                      <a:avLst/>
+                    </a:prstGeom>
+                    <a:ln>
+                      <a:noFill/>
+                    </a:ln>
+                    <a:extLst>
+                      <a:ext uri="{53640926-AAD7-44D8-BBD7-CCE9431645EC}">
+                        <a14:shadowObscured xmlns:a14="http://schemas.microsoft.com/office/drawing/2010/main"/>
+                      </a:ext>
+                    </a:extLst>
+                  </pic:spPr>
+                </pic:pic>
+              </a:graphicData>
+            </a:graphic>
+          </wp:inline>
+        </w:drawing>
+      </w:r>
+    </w:p>
+    <w:p>
+      <w:pPr>
+        <w:jc w:val="both"/>
+        <w:rPr>
+          <w:rFonts w:asciiTheme="minorHAnsi" w:hAnsiTheme="minorHAnsi" w:cstheme="minorHAnsi"/>
+          <w:sz w:val="24"/>
+          <w:szCs w:val="24"/>
+        </w:rPr>
+      </w:pPr>
+      <w:r>
+        <w:rPr>
+          <w:rFonts w:asciiTheme="minorHAnsi" w:hAnsiTheme="minorHAnsi" w:cstheme="minorHAnsi"/>
+          <w:sz w:val="24"/>
+          <w:szCs w:val="24"/>
+        </w:rPr>
+        <w:tab/>
+        <w:t xml:space="preserve">La tienda tiene un arreglo estático, es decir un conjunto de 10 cajas, que al comienzo están deshabilitados hasta que por lo menos un cliente se encole en dicha caja. Si un cliente es atendido, este cliente sale de la cola. </w:t>
+      </w:r>
+    </w:p>
+    <w:p>
+      <w:pPr>
+        <w:rPr>
+          <w:rFonts w:asciiTheme="minorHAnsi" w:hAnsiTheme="minorHAnsi" w:cstheme="minorHAnsi"/>
+          <w:sz w:val="24"/>
+          <w:szCs w:val="24"/>
+        </w:rPr>
+      </w:pPr>
+    </w:p>
+    <w:p>
+      <w:pPr>
+        <w:pStyle w:val="Ttulo2"/>
+        <w:ind w:firstLine="708"/>
+      </w:pPr>
+      <w:bookmarkStart w:id="12" w:name="_Toc530735312"/>
+      <w:r>
+        <w:t>Cliente en Cola</w:t>
+      </w:r>
+      <w:bookmarkEnd w:id="12"/>
+    </w:p>
+    <w:p/>
+    <w:p>
+      <w:pPr>
+        <w:jc w:val="center"/>
+      </w:pPr>
+      <w:r>
+        <w:rPr>
+          <w:noProof/>
+        </w:rPr>
+        <w:drawing>
+          <wp:inline distT="0" distB="0" distL="0" distR="0" wp14:anchorId="3F5C223D" wp14:editId="469BE1B8">
+            <wp:extent cx="5400040" cy="4629785"/>
+            <wp:effectExtent l="0" t="0" r="0" b="0"/>
+            <wp:docPr id="16" name="Imagen 16"/>
+            <wp:cNvGraphicFramePr>
+              <a:graphicFrameLocks xmlns:a="http://schemas.openxmlformats.org/drawingml/2006/main" noChangeAspect="1"/>
+            </wp:cNvGraphicFramePr>
+            <a:graphic xmlns:a="http://schemas.openxmlformats.org/drawingml/2006/main">
+              <a:graphicData uri="http://schemas.openxmlformats.org/drawingml/2006/picture">
+                <pic:pic xmlns:pic="http://schemas.openxmlformats.org/drawingml/2006/picture">
+                  <pic:nvPicPr>
+                    <pic:cNvPr id="1" name=""/>
+                    <pic:cNvPicPr/>
+                  </pic:nvPicPr>
+                  <pic:blipFill>
+                    <a:blip r:embed="rId23"/>
+                    <a:stretch>
+                      <a:fillRect/>
+                    </a:stretch>
+                  </pic:blipFill>
+                  <pic:spPr>
+                    <a:xfrm>
+                      <a:off x="0" y="0"/>
+                      <a:ext cx="5400040" cy="4629785"/>
+                    </a:xfrm>
+                    <a:prstGeom prst="rect">
+                      <a:avLst/>
+                    </a:prstGeom>
+                  </pic:spPr>
+                </pic:pic>
+              </a:graphicData>
+            </a:graphic>
+          </wp:inline>
+        </w:drawing>
+      </w:r>
+    </w:p>
+    <w:p>
+      <w:pPr>
+        <w:jc w:val="both"/>
+      </w:pPr>
+    </w:p>
+    <w:p>
+      <w:pPr>
+        <w:ind w:firstLine="708"/>
+        <w:jc w:val="both"/>
+        <w:rPr>
+          <w:rFonts w:asciiTheme="minorHAnsi" w:hAnsiTheme="minorHAnsi" w:cstheme="minorHAnsi"/>
+          <w:sz w:val="24"/>
+          <w:szCs w:val="24"/>
+          <w:u w:val="single"/>
+        </w:rPr>
+      </w:pPr>
+      <w:r>
+        <w:rPr>
+          <w:rFonts w:asciiTheme="minorHAnsi" w:hAnsiTheme="minorHAnsi" w:cstheme="minorHAnsi"/>
+          <w:sz w:val="24"/>
+          <w:szCs w:val="24"/>
+        </w:rPr>
+        <w:t xml:space="preserve">La administración de los clientes en </w:t>
+      </w:r>
+      <w:r>
+        <w:rPr>
+          <w:rFonts w:asciiTheme="minorHAnsi" w:hAnsiTheme="minorHAnsi" w:cstheme="minorHAnsi"/>
+          <w:sz w:val="24"/>
+          <w:szCs w:val="24"/>
+        </w:rPr>
+        <w:t xml:space="preserve">cola se da con los botones de las cajas. La tabla de cola de cliente solamente mostrará información de la caja al momento de dar </w:t>
+      </w:r>
+      <w:proofErr w:type="spellStart"/>
+      <w:proofErr w:type="gramStart"/>
+      <w:r>
+        <w:rPr>
+          <w:rFonts w:asciiTheme="minorHAnsi" w:hAnsiTheme="minorHAnsi" w:cstheme="minorHAnsi"/>
+          <w:sz w:val="24"/>
+          <w:szCs w:val="24"/>
+        </w:rPr>
+        <w:t>click</w:t>
+      </w:r>
+      <w:proofErr w:type="spellEnd"/>
+      <w:proofErr w:type="gramEnd"/>
+      <w:r>
+        <w:rPr>
+          <w:rFonts w:asciiTheme="minorHAnsi" w:hAnsiTheme="minorHAnsi" w:cstheme="minorHAnsi"/>
+          <w:sz w:val="24"/>
+          <w:szCs w:val="24"/>
+        </w:rPr>
+        <w:t xml:space="preserve"> en un botón de las cajas. Estos botones estarán deshabilitados siempre que la caja esté </w:t>
+      </w:r>
+      <w:proofErr w:type="gramStart"/>
+      <w:r>
+        <w:rPr>
+          <w:rFonts w:asciiTheme="minorHAnsi" w:hAnsiTheme="minorHAnsi" w:cstheme="minorHAnsi"/>
+          <w:sz w:val="24"/>
+          <w:szCs w:val="24"/>
+        </w:rPr>
+        <w:t>deshabilitado</w:t>
+      </w:r>
+      <w:proofErr w:type="gramEnd"/>
+      <w:r>
+        <w:rPr>
+          <w:rFonts w:asciiTheme="minorHAnsi" w:hAnsiTheme="minorHAnsi" w:cstheme="minorHAnsi"/>
+          <w:sz w:val="24"/>
+          <w:szCs w:val="24"/>
+        </w:rPr>
+        <w:t>, es decir que la caja no contiene ninguna recaudación o no tiene cliente en cola.</w:t>
+      </w:r>
+    </w:p>
+    <w:p>
+      <w:pPr>
+        <w:jc w:val="center"/>
+        <w:rPr>
+          <w:rFonts w:asciiTheme="minorHAnsi" w:hAnsiTheme="minorHAnsi" w:cstheme="minorHAnsi"/>
+          <w:sz w:val="24"/>
+          <w:szCs w:val="24"/>
+          <w:u w:val="single"/>
+        </w:rPr>
+      </w:pPr>
+      <w:r>
+        <w:rPr>
+          <w:noProof/>
+        </w:rPr>
+        <w:lastRenderedPageBreak/>
+        <w:drawing>
+          <wp:inline distT="0" distB="0" distL="0" distR="0" wp14:anchorId="57E4C797" wp14:editId="567E7109">
+            <wp:extent cx="5400040" cy="4575175"/>
+            <wp:effectExtent l="0" t="0" r="0" b="0"/>
+            <wp:docPr id="17" name="Imagen 17"/>
+            <wp:cNvGraphicFramePr>
+              <a:graphicFrameLocks xmlns:a="http://schemas.openxmlformats.org/drawingml/2006/main" noChangeAspect="1"/>
+            </wp:cNvGraphicFramePr>
+            <a:graphic xmlns:a="http://schemas.openxmlformats.org/drawingml/2006/main">
+              <a:graphicData uri="http://schemas.openxmlformats.org/drawingml/2006/picture">
+                <pic:pic xmlns:pic="http://schemas.openxmlformats.org/drawingml/2006/picture">
+                  <pic:nvPicPr>
+                    <pic:cNvPr id="1" name=""/>
+                    <pic:cNvPicPr/>
+                  </pic:nvPicPr>
+                  <pic:blipFill>
+                    <a:blip r:embed="rId24"/>
+                    <a:stretch>
+                      <a:fillRect/>
+                    </a:stretch>
+                  </pic:blipFill>
+                  <pic:spPr>
+                    <a:xfrm>
+                      <a:off x="0" y="0"/>
+                      <a:ext cx="5400040" cy="4575175"/>
+                    </a:xfrm>
+                    <a:prstGeom prst="rect">
+                      <a:avLst/>
+                    </a:prstGeom>
+                  </pic:spPr>
+                </pic:pic>
+              </a:graphicData>
+            </a:graphic>
+          </wp:inline>
+        </w:drawing>
+      </w:r>
+    </w:p>
+    <w:p>
+      <w:pPr>
+        <w:rPr>
+          <w:rFonts w:asciiTheme="minorHAnsi" w:hAnsiTheme="minorHAnsi" w:cstheme="minorHAnsi"/>
+          <w:sz w:val="24"/>
+          <w:szCs w:val="24"/>
+          <w:u w:val="single"/>
+        </w:rPr>
+      </w:pPr>
+    </w:p>
+    <w:p>
+      <w:pPr>
+        <w:ind w:firstLine="708"/>
+        <w:jc w:val="both"/>
+        <w:rPr>
+          <w:rFonts w:asciiTheme="minorHAnsi" w:hAnsiTheme="minorHAnsi" w:cstheme="minorHAnsi"/>
+          <w:sz w:val="24"/>
+          <w:szCs w:val="24"/>
+        </w:rPr>
+      </w:pPr>
+      <w:r>
+        <w:rPr>
+          <w:rFonts w:asciiTheme="minorHAnsi" w:hAnsiTheme="minorHAnsi" w:cstheme="minorHAnsi"/>
+          <w:sz w:val="24"/>
+          <w:szCs w:val="24"/>
+        </w:rPr>
+        <w:t xml:space="preserve">El </w:t>
+      </w:r>
+      <w:r>
+        <w:rPr>
+          <w:rFonts w:asciiTheme="minorHAnsi" w:hAnsiTheme="minorHAnsi" w:cstheme="minorHAnsi"/>
+          <w:sz w:val="24"/>
+          <w:szCs w:val="24"/>
+        </w:rPr>
+        <w:t>botón</w:t>
+      </w:r>
+      <w:r>
+        <w:rPr>
+          <w:rFonts w:asciiTheme="minorHAnsi" w:hAnsiTheme="minorHAnsi" w:cstheme="minorHAnsi"/>
+          <w:sz w:val="24"/>
+          <w:szCs w:val="24"/>
+        </w:rPr>
+        <w:t xml:space="preserve"> Ver </w:t>
+      </w:r>
+      <w:r>
+        <w:rPr>
+          <w:rFonts w:asciiTheme="minorHAnsi" w:hAnsiTheme="minorHAnsi" w:cstheme="minorHAnsi"/>
+          <w:sz w:val="24"/>
+          <w:szCs w:val="24"/>
+        </w:rPr>
+        <w:t>Recaudación</w:t>
+      </w:r>
+      <w:r>
+        <w:rPr>
+          <w:rFonts w:asciiTheme="minorHAnsi" w:hAnsiTheme="minorHAnsi" w:cstheme="minorHAnsi"/>
+          <w:sz w:val="24"/>
+          <w:szCs w:val="24"/>
+        </w:rPr>
+        <w:t xml:space="preserve"> de Caja solo se habilitará al momento de </w:t>
+      </w:r>
+      <w:r>
+        <w:rPr>
+          <w:rFonts w:asciiTheme="minorHAnsi" w:hAnsiTheme="minorHAnsi" w:cstheme="minorHAnsi"/>
+          <w:sz w:val="24"/>
+          <w:szCs w:val="24"/>
+        </w:rPr>
+        <w:t>seleccionar una caja habilitada.  Cuando lo selecciones, también te mostrará la caja que has seleccionado, dándote la información especifica de esa caja, dentro de la sucursal ya definida</w:t>
+      </w:r>
+      <w:r>
+        <w:rPr>
+          <w:rFonts w:asciiTheme="minorHAnsi" w:hAnsiTheme="minorHAnsi" w:cstheme="minorHAnsi"/>
+          <w:sz w:val="24"/>
+          <w:szCs w:val="24"/>
+        </w:rPr>
+        <w:t xml:space="preserve">, tanto para la tabla de cola de clientes, como para el botón ver recaudación de </w:t>
+      </w:r>
+      <w:r>
+        <w:rPr>
+          <w:rFonts w:asciiTheme="minorHAnsi" w:hAnsiTheme="minorHAnsi" w:cstheme="minorHAnsi"/>
+          <w:sz w:val="24"/>
+          <w:szCs w:val="24"/>
+        </w:rPr>
+        <w:t>Caja</w:t>
+      </w:r>
+      <w:r>
+        <w:rPr>
+          <w:rFonts w:asciiTheme="minorHAnsi" w:hAnsiTheme="minorHAnsi" w:cstheme="minorHAnsi"/>
+          <w:sz w:val="24"/>
+          <w:szCs w:val="24"/>
+        </w:rPr>
+        <w:t>.</w:t>
+      </w:r>
+      <w:r>
+        <w:rPr>
+          <w:rFonts w:asciiTheme="minorHAnsi" w:hAnsiTheme="minorHAnsi" w:cstheme="minorHAnsi"/>
+          <w:sz w:val="24"/>
+          <w:szCs w:val="24"/>
+        </w:rPr>
+        <w:t xml:space="preserve"> </w:t>
+      </w:r>
+    </w:p>
+    <w:p>
+      <w:pPr>
+        <w:ind w:firstLine="708"/>
+        <w:jc w:val="both"/>
+        <w:rPr>
+          <w:rFonts w:asciiTheme="minorHAnsi" w:hAnsiTheme="minorHAnsi" w:cstheme="minorHAnsi"/>
+          <w:sz w:val="24"/>
+          <w:szCs w:val="24"/>
+        </w:rPr>
+      </w:pPr>
+      <w:r>
+        <w:rPr>
+          <w:rFonts w:asciiTheme="minorHAnsi" w:hAnsiTheme="minorHAnsi" w:cstheme="minorHAnsi"/>
+          <w:sz w:val="24"/>
+          <w:szCs w:val="24"/>
+        </w:rPr>
+        <w:t xml:space="preserve">Al dar </w:t>
+      </w:r>
+      <w:proofErr w:type="spellStart"/>
+      <w:proofErr w:type="gramStart"/>
+      <w:r>
+        <w:rPr>
+          <w:rFonts w:asciiTheme="minorHAnsi" w:hAnsiTheme="minorHAnsi" w:cstheme="minorHAnsi"/>
+          <w:sz w:val="24"/>
+          <w:szCs w:val="24"/>
+        </w:rPr>
+        <w:t>click</w:t>
+      </w:r>
+      <w:proofErr w:type="spellEnd"/>
+      <w:proofErr w:type="gramEnd"/>
+      <w:r>
+        <w:rPr>
+          <w:rFonts w:asciiTheme="minorHAnsi" w:hAnsiTheme="minorHAnsi" w:cstheme="minorHAnsi"/>
+          <w:sz w:val="24"/>
+          <w:szCs w:val="24"/>
+        </w:rPr>
+        <w:t xml:space="preserve"> en el botón Ver Recaudación de Caja, esta te mostrará la recaudación que ya tenia más </w:t>
+      </w:r>
+      <w:r>
+        <w:rPr>
+          <w:rFonts w:asciiTheme="minorHAnsi" w:hAnsiTheme="minorHAnsi" w:cstheme="minorHAnsi"/>
+          <w:sz w:val="24"/>
+          <w:szCs w:val="24"/>
+        </w:rPr>
+        <w:t>lo que se cobra de los clientes, guardándose esta recaudación en memoria como se aprecia en la siguiente imagen.</w:t>
+      </w:r>
+    </w:p>
+    <w:p>
+      <w:pPr>
+        <w:jc w:val="center"/>
+        <w:rPr>
+          <w:rFonts w:asciiTheme="minorHAnsi" w:hAnsiTheme="minorHAnsi" w:cstheme="minorHAnsi"/>
+          <w:sz w:val="24"/>
+          <w:szCs w:val="24"/>
+        </w:rPr>
+      </w:pPr>
+      <w:r>
+        <w:rPr>
+          <w:noProof/>
+        </w:rPr>
+        <w:drawing>
+          <wp:inline distT="0" distB="0" distL="0" distR="0" wp14:anchorId="60E55FA4" wp14:editId="4DA2B8C5">
+            <wp:extent cx="5400040" cy="1651635"/>
+            <wp:effectExtent l="0" t="0" r="0" b="5715"/>
+            <wp:docPr id="18" name="Imagen 18"/>
+            <wp:cNvGraphicFramePr>
+              <a:graphicFrameLocks xmlns:a="http://schemas.openxmlformats.org/drawingml/2006/main" noChangeAspect="1"/>
+            </wp:cNvGraphicFramePr>
+            <a:graphic xmlns:a="http://schemas.openxmlformats.org/drawingml/2006/main">
+              <a:graphicData uri="http://schemas.openxmlformats.org/drawingml/2006/picture">
+                <pic:pic xmlns:pic="http://schemas.openxmlformats.org/drawingml/2006/picture">
+                  <pic:nvPicPr>
+                    <pic:cNvPr id="1" name=""/>
+                    <pic:cNvPicPr/>
+                  </pic:nvPicPr>
+                  <pic:blipFill>
+                    <a:blip r:embed="rId25"/>
+                    <a:stretch>
+                      <a:fillRect/>
+                    </a:stretch>
+                  </pic:blipFill>
+                  <pic:spPr>
+                    <a:xfrm>
+                      <a:off x="0" y="0"/>
+                      <a:ext cx="5400040" cy="1651635"/>
+                    </a:xfrm>
+                    <a:prstGeom prst="rect">
+                      <a:avLst/>
+                    </a:prstGeom>
+                  </pic:spPr>
+                </pic:pic>
+              </a:graphicData>
+            </a:graphic>
+          </wp:inline>
+        </w:drawing>
+      </w:r>
+    </w:p>
+    <w:p>
+      <w:pPr>
+        <w:rPr>
+          <w:rFonts w:asciiTheme="minorHAnsi" w:hAnsiTheme="minorHAnsi" w:cstheme="minorHAnsi"/>
+          <w:sz w:val="24"/>
+          <w:szCs w:val="24"/>
+        </w:rPr>
+      </w:pPr>
+    </w:p>
+    <w:p>
+      <w:pPr>
+        <w:rPr>
+          <w:rFonts w:asciiTheme="minorHAnsi" w:hAnsiTheme="minorHAnsi" w:cstheme="minorHAnsi"/>
+          <w:sz w:val="24"/>
+          <w:szCs w:val="24"/>
+        </w:rPr>
+      </w:pPr>
+      <w:r>
+        <w:rPr>
+          <w:rFonts w:asciiTheme="minorHAnsi" w:hAnsiTheme="minorHAnsi" w:cstheme="minorHAnsi"/>
+          <w:sz w:val="24"/>
+          <w:szCs w:val="24"/>
+        </w:rPr>
+        <w:tab/>
+        <w:t>También ocurre que al darle al botón Ver Recaudación de Caja, los clientes que estaban en cola, se van y dejan de estar en cola, por lo que la tabla de clientes en cola se actualiza y no muestra clientes en cola.</w:t>
+      </w:r>
+    </w:p>
+    <w:p>
+      <w:pPr>
+        <w:rPr>
+          <w:rFonts w:asciiTheme="minorHAnsi" w:hAnsiTheme="minorHAnsi" w:cstheme="minorHAnsi"/>
+          <w:sz w:val="24"/>
+          <w:szCs w:val="24"/>
+        </w:rPr>
+      </w:pPr>
+    </w:p>
+    <w:p>
+      <w:pPr>
+        <w:pStyle w:val="Ttulo1"/>
+      </w:pPr>
+      <w:r>
+        <w:lastRenderedPageBreak/>
+        <w:t>Conclusiones</w:t>
+      </w:r>
+    </w:p>
+    <w:p/>
+    <w:p>
+      <w:pPr>
+        <w:jc w:val="both"/>
+        <w:rPr>
+          <w:rFonts w:asciiTheme="minorHAnsi" w:hAnsiTheme="minorHAnsi" w:cstheme="minorHAnsi"/>
+          <w:sz w:val="24"/>
+          <w:szCs w:val="24"/>
+        </w:rPr>
+      </w:pPr>
+      <w:r>
+        <w:rPr>
+          <w:rFonts w:asciiTheme="minorHAnsi" w:hAnsiTheme="minorHAnsi" w:cstheme="minorHAnsi"/>
+          <w:sz w:val="24"/>
+          <w:szCs w:val="24"/>
+        </w:rPr>
+        <w:tab/>
+        <w:t xml:space="preserve">La implementación de conocimientos en algoritmos y la ayuda de herramientas adecuadas permite una mejor disposición en la creación de aplicaciones que puedan ayudar a mejorar los procesos </w:t>
+      </w:r>
+      <w:r>
+        <w:rPr>
+          <w:rFonts w:asciiTheme="minorHAnsi" w:hAnsiTheme="minorHAnsi" w:cstheme="minorHAnsi"/>
+          <w:sz w:val="24"/>
+          <w:szCs w:val="24"/>
+        </w:rPr>
+        <w:t xml:space="preserve">de una empresa, ya sea en la administración o la reducción en los mismos procesos. La aplicación creada representa los conocimientos en programación orientada a objetos aplicando estructuras de datos para el manejo de clases, estas con el fin de gestionar de manera eficiente y eficaz las necesidades que tenía la empresa T-Plaza. </w:t>
+      </w:r>
+    </w:p>
+    <w:p>
+      <w:pPr>
+        <w:rPr>
+          <w:rFonts w:asciiTheme="minorHAnsi" w:hAnsiTheme="minorHAnsi" w:cstheme="minorHAnsi"/>
+          <w:sz w:val="24"/>
+          <w:szCs w:val="24"/>
+        </w:rPr>
+      </w:pPr>
+    </w:p>
+    <w:p>
+      <w:pPr>
+        <w:pStyle w:val="Ttulo1"/>
+      </w:pPr>
+      <w:r>
+        <w:t>Recomendaciones</w:t>
+      </w:r>
+    </w:p>
+    <w:p>
+      <w:pPr>
+        <w:rPr>
+          <w:rFonts w:asciiTheme="minorHAnsi" w:hAnsiTheme="minorHAnsi" w:cstheme="minorHAnsi"/>
+          <w:sz w:val="24"/>
+          <w:szCs w:val="24"/>
+        </w:rPr>
+      </w:pPr>
+    </w:p>
+    <w:p>
+      <w:pPr>
+        <w:rPr>
+          <w:rFonts w:asciiTheme="minorHAnsi" w:hAnsiTheme="minorHAnsi" w:cstheme="minorHAnsi"/>
+          <w:sz w:val="24"/>
+          <w:szCs w:val="24"/>
+        </w:rPr>
+      </w:pPr>
+      <w:r>
+        <w:rPr>
+          <w:rFonts w:asciiTheme="minorHAnsi" w:hAnsiTheme="minorHAnsi" w:cstheme="minorHAnsi"/>
+          <w:sz w:val="24"/>
+          <w:szCs w:val="24"/>
+        </w:rPr>
+        <w:tab/>
+        <w:t xml:space="preserve">Esta es una versión inicial de la herramienta, por lo que está abierta a nuevas incorporaciones de </w:t>
+      </w:r>
+      <w:r>
+        <w:rPr>
+          <w:rFonts w:asciiTheme="minorHAnsi" w:hAnsiTheme="minorHAnsi" w:cstheme="minorHAnsi"/>
+          <w:sz w:val="24"/>
+          <w:szCs w:val="24"/>
+        </w:rPr>
+        <w:t>funciones</w:t>
+      </w:r>
+      <w:r>
+        <w:rPr>
+          <w:rFonts w:asciiTheme="minorHAnsi" w:hAnsiTheme="minorHAnsi" w:cstheme="minorHAnsi"/>
+          <w:sz w:val="24"/>
+          <w:szCs w:val="24"/>
+        </w:rPr>
+        <w:t xml:space="preserve">, es decir </w:t>
+      </w:r>
+      <w:proofErr w:type="gramStart"/>
+      <w:r>
+        <w:rPr>
+          <w:rFonts w:asciiTheme="minorHAnsi" w:hAnsiTheme="minorHAnsi" w:cstheme="minorHAnsi"/>
+          <w:sz w:val="24"/>
+          <w:szCs w:val="24"/>
+        </w:rPr>
+        <w:t>que</w:t>
+      </w:r>
+      <w:proofErr w:type="gramEnd"/>
+      <w:r>
+        <w:rPr>
+          <w:rFonts w:asciiTheme="minorHAnsi" w:hAnsiTheme="minorHAnsi" w:cstheme="minorHAnsi"/>
+          <w:sz w:val="24"/>
+          <w:szCs w:val="24"/>
+        </w:rPr>
+        <w:t xml:space="preserve"> si la empresa necesite de alguna gestión extra, el programa puede ser modificado para que se añada la función que desea.</w:t>
+      </w:r>
+      <w:r>
+        <w:rPr>
+          <w:rFonts w:asciiTheme="minorHAnsi" w:hAnsiTheme="minorHAnsi" w:cstheme="minorHAnsi"/>
+          <w:sz w:val="24"/>
+          <w:szCs w:val="24"/>
+        </w:rPr>
+        <w:t xml:space="preserve"> </w:t>
+      </w:r>
+    </w:p>
+    <w:p>
+      <w:pPr>
+        <w:ind w:firstLine="708"/>
+        <w:rPr>
+          <w:rFonts w:asciiTheme="minorHAnsi" w:hAnsiTheme="minorHAnsi" w:cstheme="minorHAnsi"/>
+          <w:sz w:val="24"/>
+          <w:szCs w:val="24"/>
+        </w:rPr>
+      </w:pPr>
+      <w:r>
+        <w:rPr>
+          <w:rFonts w:asciiTheme="minorHAnsi" w:hAnsiTheme="minorHAnsi" w:cstheme="minorHAnsi"/>
+          <w:sz w:val="24"/>
+          <w:szCs w:val="24"/>
+        </w:rPr>
+        <w:t>Al momento de la planificación de la herramienta uno debe pensar en lo que la empresa necesita, ya que este debe darle valor reduciendo de esta manera el hecho de quedarse sin ideas o dudar en incorporar ciertas funciones. Todo debe estar pensado antes de programarlo.</w:t>
+      </w:r>
+      <w:bookmarkStart w:id="13" w:name="_GoBack"/>
+      <w:bookmarkEnd w:id="13"/>
+    </w:p>
     <w:sectPr>
+      <w:footerReference w:type="default" r:id="rId26"/>
       <w:pgSz w:w="11906" w:h="16838"/>
       <w:pgMar w:top="1417" w:right="1701" w:bottom="1417" w:left="1701" w:header="708" w:footer="708" w:gutter="0"/>
       <w:cols w:space="708"/>
+      <w:titlePg/>
       <w:docGrid w:linePitch="360"/>
     </w:sectPr>
   </w:body>
 </w:document>
+</file>
+
+<file path=word/endnotes.xml><?xml version="1.0" encoding="utf-8"?>
+<w:endnotes xmlns:wpc="http://schemas.microsoft.com/office/word/2010/wordprocessingCanvas" xmlns:cx="http://schemas.microsoft.com/office/drawing/2014/chartex" xmlns:cx1="http://schemas.microsoft.com/office/drawing/2015/9/8/chartex" xmlns:cx2="http://schemas.microsoft.com/office/drawing/2015/10/21/chartex" xmlns:cx3="http://schemas.microsoft.com/office/drawing/2016/5/9/chartex" xmlns:cx4="http://schemas.microsoft.com/office/drawing/2016/5/10/chartex" xmlns:cx5="http://schemas.microsoft.com/office/drawing/2016/5/11/chartex" xmlns:cx6="http://schemas.microsoft.com/office/drawing/2016/5/12/chartex" xmlns:cx7="http://schemas.microsoft.com/office/drawing/2016/5/13/chartex" xmlns:cx8="http://schemas.microsoft.com/office/drawing/2016/5/14/chartex" xmlns:mc="http://schemas.openxmlformats.org/markup-compatibility/2006" xmlns:aink="http://schemas.microsoft.com/office/drawing/2016/ink" xmlns:am3d="http://schemas.microsoft.com/office/drawing/2017/model3d" xmlns:o="urn:schemas-microsoft-com:office:office" xmlns:r="http://schemas.openxmlformats.org/officeDocument/2006/relationships" xmlns:m="http://schemas.openxmlformats.org/officeDocument/2006/math" xmlns:v="urn:schemas-microsoft-com:vml" xmlns:wp14="http://schemas.microsoft.com/office/word/2010/wordprocessingDrawing" xmlns:wp="http://schemas.openxmlformats.org/drawingml/2006/wordprocessingDrawing" xmlns:w10="urn:schemas-microsoft-com:office:word" xmlns:w="http://schemas.openxmlformats.org/wordprocessingml/2006/main" xmlns:w14="http://schemas.microsoft.com/office/word/2010/wordml" xmlns:w15="http://schemas.microsoft.com/office/word/2012/wordml" xmlns:w16cid="http://schemas.microsoft.com/office/word/2016/wordml/cid" xmlns:w16se="http://schemas.microsoft.com/office/word/2015/wordml/symex" xmlns:wpg="http://schemas.microsoft.com/office/word/2010/wordprocessingGroup" xmlns:wpi="http://schemas.microsoft.com/office/word/2010/wordprocessingInk" xmlns:wne="http://schemas.microsoft.com/office/word/2006/wordml" xmlns:wps="http://schemas.microsoft.com/office/word/2010/wordprocessingShape" mc:Ignorable="w14 w15 w16se w16cid wp14">
+  <w:endnote w:type="separator" w:id="-1">
+    <w:p>
+      <w:r>
+        <w:separator/>
+      </w:r>
+    </w:p>
+  </w:endnote>
+  <w:endnote w:type="continuationSeparator" w:id="0">
+    <w:p>
+      <w:r>
+        <w:continuationSeparator/>
+      </w:r>
+    </w:p>
+  </w:endnote>
+</w:endnotes>
+</file>
+
+<file path=word/footer1.xml><?xml version="1.0" encoding="utf-8"?>
+<w:ftr xmlns:wpc="http://schemas.microsoft.com/office/word/2010/wordprocessingCanvas" xmlns:cx="http://schemas.microsoft.com/office/drawing/2014/chartex" xmlns:cx1="http://schemas.microsoft.com/office/drawing/2015/9/8/chartex" xmlns:cx2="http://schemas.microsoft.com/office/drawing/2015/10/21/chartex" xmlns:cx3="http://schemas.microsoft.com/office/drawing/2016/5/9/chartex" xmlns:cx4="http://schemas.microsoft.com/office/drawing/2016/5/10/chartex" xmlns:cx5="http://schemas.microsoft.com/office/drawing/2016/5/11/chartex" xmlns:cx6="http://schemas.microsoft.com/office/drawing/2016/5/12/chartex" xmlns:cx7="http://schemas.microsoft.com/office/drawing/2016/5/13/chartex" xmlns:cx8="http://schemas.microsoft.com/office/drawing/2016/5/14/chartex" xmlns:mc="http://schemas.openxmlformats.org/markup-compatibility/2006" xmlns:aink="http://schemas.microsoft.com/office/drawing/2016/ink" xmlns:am3d="http://schemas.microsoft.com/office/drawing/2017/model3d" xmlns:o="urn:schemas-microsoft-com:office:office" xmlns:r="http://schemas.openxmlformats.org/officeDocument/2006/relationships" xmlns:m="http://schemas.openxmlformats.org/officeDocument/2006/math" xmlns:v="urn:schemas-microsoft-com:vml" xmlns:wp14="http://schemas.microsoft.com/office/word/2010/wordprocessingDrawing" xmlns:wp="http://schemas.openxmlformats.org/drawingml/2006/wordprocessingDrawing" xmlns:w10="urn:schemas-microsoft-com:office:word" xmlns:w="http://schemas.openxmlformats.org/wordprocessingml/2006/main" xmlns:w14="http://schemas.microsoft.com/office/word/2010/wordml" xmlns:w15="http://schemas.microsoft.com/office/word/2012/wordml" xmlns:w16cid="http://schemas.microsoft.com/office/word/2016/wordml/cid" xmlns:w16se="http://schemas.microsoft.com/office/word/2015/wordml/symex" xmlns:wpg="http://schemas.microsoft.com/office/word/2010/wordprocessingGroup" xmlns:wpi="http://schemas.microsoft.com/office/word/2010/wordprocessingInk" xmlns:wne="http://schemas.microsoft.com/office/word/2006/wordml" xmlns:wps="http://schemas.microsoft.com/office/word/2010/wordprocessingShape" mc:Ignorable="w14 w15 w16se w16cid wp14">
+  <w:p>
+    <w:pPr>
+      <w:pStyle w:val="Piedepgina"/>
+    </w:pPr>
+    <w:r>
+      <w:rPr>
+        <w:noProof/>
+        <w:color w:val="808080" w:themeColor="background1" w:themeShade="80"/>
+      </w:rPr>
+      <mc:AlternateContent>
+        <mc:Choice Requires="wpg">
+          <w:drawing>
+            <wp:anchor distT="0" distB="0" distL="0" distR="0" simplePos="0" relativeHeight="251660288" behindDoc="0" locked="0" layoutInCell="1" allowOverlap="1" wp14:anchorId="7110223B" wp14:editId="12FE2A39">
+              <wp:simplePos x="0" y="0"/>
+              <wp:positionH relativeFrom="margin">
+                <wp:align>right</wp:align>
+              </wp:positionH>
+              <mc:AlternateContent>
+                <mc:Choice Requires="wp14">
+                  <wp:positionV relativeFrom="bottomMargin">
+                    <wp14:pctPosVOffset>20000</wp14:pctPosVOffset>
+                  </wp:positionV>
+                </mc:Choice>
+                <mc:Fallback>
+                  <wp:positionV relativeFrom="page">
+                    <wp:posOffset>9972040</wp:posOffset>
+                  </wp:positionV>
+                </mc:Fallback>
+              </mc:AlternateContent>
+              <wp:extent cx="5943600" cy="320040"/>
+              <wp:effectExtent l="0" t="0" r="0" b="3810"/>
+              <wp:wrapSquare wrapText="bothSides"/>
+              <wp:docPr id="37" name="Grupo 37"/>
+              <wp:cNvGraphicFramePr/>
+              <a:graphic xmlns:a="http://schemas.openxmlformats.org/drawingml/2006/main">
+                <a:graphicData uri="http://schemas.microsoft.com/office/word/2010/wordprocessingGroup">
+                  <wpg:wgp>
+                    <wpg:cNvGrpSpPr/>
+                    <wpg:grpSpPr>
+                      <a:xfrm>
+                        <a:off x="0" y="0"/>
+                        <a:ext cx="5943600" cy="320040"/>
+                        <a:chOff x="0" y="0"/>
+                        <a:chExt cx="5962650" cy="323851"/>
+                      </a:xfrm>
+                    </wpg:grpSpPr>
+                    <wps:wsp>
+                      <wps:cNvPr id="38" name="Rectángulo 38"/>
+                      <wps:cNvSpPr/>
+                      <wps:spPr>
+                        <a:xfrm>
+                          <a:off x="19050" y="0"/>
+                          <a:ext cx="5943600" cy="18826"/>
+                        </a:xfrm>
+                        <a:prstGeom prst="rect">
+                          <a:avLst/>
+                        </a:prstGeom>
+                        <a:solidFill>
+                          <a:schemeClr val="tx1"/>
+                        </a:solidFill>
+                        <a:ln>
+                          <a:noFill/>
+                        </a:ln>
+                      </wps:spPr>
+                      <wps:style>
+                        <a:lnRef idx="2">
+                          <a:schemeClr val="accent1">
+                            <a:shade val="50000"/>
+                          </a:schemeClr>
+                        </a:lnRef>
+                        <a:fillRef idx="1">
+                          <a:schemeClr val="accent1"/>
+                        </a:fillRef>
+                        <a:effectRef idx="0">
+                          <a:schemeClr val="accent1"/>
+                        </a:effectRef>
+                        <a:fontRef idx="minor">
+                          <a:schemeClr val="lt1"/>
+                        </a:fontRef>
+                      </wps:style>
+                      <wps:bodyPr rot="0" spcFirstLastPara="0" vertOverflow="overflow" horzOverflow="overflow" vert="horz" wrap="square" lIns="91440" tIns="45720" rIns="91440" bIns="45720" numCol="1" spcCol="0" rtlCol="0" fromWordArt="0" anchor="ctr" anchorCtr="0" forceAA="0" compatLnSpc="1">
+                        <a:prstTxWarp prst="textNoShape">
+                          <a:avLst/>
+                        </a:prstTxWarp>
+                        <a:noAutofit/>
+                      </wps:bodyPr>
+                    </wps:wsp>
+                    <wps:wsp>
+                      <wps:cNvPr id="39" name="Cuadro de texto 39"/>
+                      <wps:cNvSpPr txBox="1"/>
+                      <wps:spPr>
+                        <a:xfrm>
+                          <a:off x="0" y="66676"/>
+                          <a:ext cx="5943600" cy="257175"/>
+                        </a:xfrm>
+                        <a:prstGeom prst="rect">
+                          <a:avLst/>
+                        </a:prstGeom>
+                        <a:noFill/>
+                        <a:ln w="6350">
+                          <a:noFill/>
+                        </a:ln>
+                        <a:effectLst/>
+                      </wps:spPr>
+                      <wps:style>
+                        <a:lnRef idx="0">
+                          <a:schemeClr val="accent1"/>
+                        </a:lnRef>
+                        <a:fillRef idx="0">
+                          <a:schemeClr val="accent1"/>
+                        </a:fillRef>
+                        <a:effectRef idx="0">
+                          <a:schemeClr val="accent1"/>
+                        </a:effectRef>
+                        <a:fontRef idx="minor">
+                          <a:schemeClr val="dk1"/>
+                        </a:fontRef>
+                      </wps:style>
+                      <wps:txbx>
+                        <w:txbxContent>
+                          <w:sdt>
+                            <w:sdtPr>
+                              <w:rPr>
+                                <w:color w:val="7F7F7F" w:themeColor="text1" w:themeTint="80"/>
+                              </w:rPr>
+                              <w:alias w:val="Fecha"/>
+                              <w:tag w:val=""/>
+                              <w:id w:val="-1063724354"/>
+                              <w:dataBinding w:prefixMappings="xmlns:ns0='http://schemas.microsoft.com/office/2006/coverPageProps' " w:xpath="/ns0:CoverPageProperties[1]/ns0:PublishDate[1]" w:storeItemID="{55AF091B-3C7A-41E3-B477-F2FDAA23CFDA}"/>
+                              <w:date w:fullDate="2018-11-23T00:00:00Z">
+                                <w:dateFormat w:val="d 'de' MMMM 'de' yyyy"/>
+                                <w:lid w:val="es-ES"/>
+                                <w:storeMappedDataAs w:val="dateTime"/>
+                                <w:calendar w:val="gregorian"/>
+                              </w:date>
+                            </w:sdtPr>
+                            <w:sdtContent>
+                              <w:p>
+                                <w:pPr>
+                                  <w:jc w:val="right"/>
+                                  <w:rPr>
+                                    <w:color w:val="7F7F7F" w:themeColor="text1" w:themeTint="80"/>
+                                  </w:rPr>
+                                </w:pPr>
+                                <w:r>
+                                  <w:rPr>
+                                    <w:color w:val="7F7F7F" w:themeColor="text1" w:themeTint="80"/>
+                                    <w:lang w:val="es-ES"/>
+                                  </w:rPr>
+                                  <w:t>23 de noviembre de 2018</w:t>
+                                </w:r>
+                              </w:p>
+                            </w:sdtContent>
+                          </w:sdt>
+                          <w:p>
+                            <w:pPr>
+                              <w:jc w:val="right"/>
+                              <w:rPr>
+                                <w:color w:val="808080" w:themeColor="background1" w:themeShade="80"/>
+                              </w:rPr>
+                            </w:pPr>
+                          </w:p>
+                        </w:txbxContent>
+                      </wps:txbx>
+                      <wps:bodyPr rot="0" spcFirstLastPara="0" vertOverflow="overflow" horzOverflow="overflow" vert="horz" wrap="square" lIns="91440" tIns="45720" rIns="91440" bIns="0" numCol="1" spcCol="0" rtlCol="0" fromWordArt="0" anchor="b" anchorCtr="0" forceAA="0" compatLnSpc="1">
+                        <a:prstTxWarp prst="textNoShape">
+                          <a:avLst/>
+                        </a:prstTxWarp>
+                        <a:noAutofit/>
+                      </wps:bodyPr>
+                    </wps:wsp>
+                  </wpg:wgp>
+                </a:graphicData>
+              </a:graphic>
+              <wp14:sizeRelH relativeFrom="margin">
+                <wp14:pctWidth>100000</wp14:pctWidth>
+              </wp14:sizeRelH>
+              <wp14:sizeRelV relativeFrom="margin">
+                <wp14:pctHeight>0</wp14:pctHeight>
+              </wp14:sizeRelV>
+            </wp:anchor>
+          </w:drawing>
+        </mc:Choice>
+        <mc:Fallback>
+          <w:pict>
+            <v:group w14:anchorId="7110223B" id="Grupo 37" o:spid="_x0000_s1026" style="position:absolute;margin-left:416.8pt;margin-top:0;width:468pt;height:25.2pt;z-index:251660288;mso-width-percent:1000;mso-top-percent:200;mso-wrap-distance-left:0;mso-wrap-distance-right:0;mso-position-horizontal:right;mso-position-horizontal-relative:margin;mso-position-vertical-relative:bottom-margin-area;mso-width-percent:1000;mso-top-percent:200;mso-width-relative:margin;mso-height-relative:margin" coordsize="59626,3238" o:gfxdata="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">
+              <v:rect id="Rectángulo 38" o:spid="_x0000_s1027" style="position:absolute;left:190;width:59436;height:188;visibility:visible;mso-wrap-style:square;v-text-anchor:middle" o:gfxdata="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" fillcolor="black [3213]" stroked="f" strokeweight="1pt"/>
+              <v:shapetype id="_x0000_t202" coordsize="21600,21600" o:spt="202" path="m,l,21600r21600,l21600,xe">
+                <v:stroke joinstyle="miter"/>
+                <v:path gradientshapeok="t" o:connecttype="rect"/>
+              </v:shapetype>
+              <v:shape id="Cuadro de texto 39" o:spid="_x0000_s1028" type="#_x0000_t202" style="position:absolute;top:666;width:59436;height:2572;visibility:visible;mso-wrap-style:square;v-text-anchor:bottom" o:gfxdata="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" filled="f" stroked="f" strokeweight=".5pt">
+                <v:textbox inset=",,,0">
+                  <w:txbxContent>
+                    <w:sdt>
+                      <w:sdtPr>
+                        <w:rPr>
+                          <w:color w:val="7F7F7F" w:themeColor="text1" w:themeTint="80"/>
+                        </w:rPr>
+                        <w:alias w:val="Fecha"/>
+                        <w:tag w:val=""/>
+                        <w:id w:val="-1063724354"/>
+                        <w:dataBinding w:prefixMappings="xmlns:ns0='http://schemas.microsoft.com/office/2006/coverPageProps' " w:xpath="/ns0:CoverPageProperties[1]/ns0:PublishDate[1]" w:storeItemID="{55AF091B-3C7A-41E3-B477-F2FDAA23CFDA}"/>
+                        <w:date w:fullDate="2018-11-23T00:00:00Z">
+                          <w:dateFormat w:val="d 'de' MMMM 'de' yyyy"/>
+                          <w:lid w:val="es-ES"/>
+                          <w:storeMappedDataAs w:val="dateTime"/>
+                          <w:calendar w:val="gregorian"/>
+                        </w:date>
+                      </w:sdtPr>
+                      <w:sdtContent>
+                        <w:p>
+                          <w:pPr>
+                            <w:jc w:val="right"/>
+                            <w:rPr>
+                              <w:color w:val="7F7F7F" w:themeColor="text1" w:themeTint="80"/>
+                            </w:rPr>
+                          </w:pPr>
+                          <w:r>
+                            <w:rPr>
+                              <w:color w:val="7F7F7F" w:themeColor="text1" w:themeTint="80"/>
+                              <w:lang w:val="es-ES"/>
+                            </w:rPr>
+                            <w:t>23 de noviembre de 2018</w:t>
+                          </w:r>
+                        </w:p>
+                      </w:sdtContent>
+                    </w:sdt>
+                    <w:p>
+                      <w:pPr>
+                        <w:jc w:val="right"/>
+                        <w:rPr>
+                          <w:color w:val="808080" w:themeColor="background1" w:themeShade="80"/>
+                        </w:rPr>
+                      </w:pPr>
+                    </w:p>
+                  </w:txbxContent>
+                </v:textbox>
+              </v:shape>
+              <w10:wrap type="square" anchorx="margin" anchory="margin"/>
+            </v:group>
+          </w:pict>
+        </mc:Fallback>
+      </mc:AlternateContent>
+    </w:r>
+    <w:r>
+      <w:rPr>
+        <w:noProof/>
+      </w:rPr>
+      <mc:AlternateContent>
+        <mc:Choice Requires="wps">
+          <w:drawing>
+            <wp:anchor distT="0" distB="0" distL="0" distR="0" simplePos="0" relativeHeight="251659264" behindDoc="0" locked="0" layoutInCell="1" allowOverlap="1" wp14:anchorId="3BA678B1" wp14:editId="7C70E9AD">
+              <wp:simplePos x="0" y="0"/>
+              <wp:positionH relativeFrom="rightMargin">
+                <wp:align>left</wp:align>
+              </wp:positionH>
+              <mc:AlternateContent>
+                <mc:Choice Requires="wp14">
+                  <wp:positionV relativeFrom="bottomMargin">
+                    <wp14:pctPosVOffset>20000</wp14:pctPosVOffset>
+                  </wp:positionV>
+                </mc:Choice>
+                <mc:Fallback>
+                  <wp:positionV relativeFrom="page">
+                    <wp:posOffset>9972040</wp:posOffset>
+                  </wp:positionV>
+                </mc:Fallback>
+              </mc:AlternateContent>
+              <wp:extent cx="457200" cy="320040"/>
+              <wp:effectExtent l="0" t="0" r="0" b="3810"/>
+              <wp:wrapSquare wrapText="bothSides"/>
+              <wp:docPr id="40" name="Rectángulo 40"/>
+              <wp:cNvGraphicFramePr/>
+              <a:graphic xmlns:a="http://schemas.openxmlformats.org/drawingml/2006/main">
+                <a:graphicData uri="http://schemas.microsoft.com/office/word/2010/wordprocessingShape">
+                  <wps:wsp>
+                    <wps:cNvSpPr/>
+                    <wps:spPr>
+                      <a:xfrm>
+                        <a:off x="0" y="0"/>
+                        <a:ext cx="457200" cy="320040"/>
+                      </a:xfrm>
+                      <a:prstGeom prst="rect">
+                        <a:avLst/>
+                      </a:prstGeom>
+                      <a:solidFill>
+                        <a:schemeClr val="tx1"/>
+                      </a:solidFill>
+                      <a:ln w="38100">
+                        <a:noFill/>
+                      </a:ln>
+                    </wps:spPr>
+                    <wps:style>
+                      <a:lnRef idx="2">
+                        <a:schemeClr val="accent1">
+                          <a:shade val="50000"/>
+                        </a:schemeClr>
+                      </a:lnRef>
+                      <a:fillRef idx="1">
+                        <a:schemeClr val="accent1"/>
+                      </a:fillRef>
+                      <a:effectRef idx="0">
+                        <a:schemeClr val="accent1"/>
+                      </a:effectRef>
+                      <a:fontRef idx="minor">
+                        <a:schemeClr val="lt1"/>
+                      </a:fontRef>
+                    </wps:style>
+                    <wps:txbx>
+                      <w:txbxContent>
+                        <w:p>
+                          <w:pPr>
+                            <w:jc w:val="right"/>
+                            <w:rPr>
+                              <w:color w:val="FFFFFF" w:themeColor="background1"/>
+                              <w:sz w:val="28"/>
+                              <w:szCs w:val="28"/>
+                            </w:rPr>
+                          </w:pPr>
+                          <w:r>
+                            <w:rPr>
+                              <w:color w:val="FFFFFF" w:themeColor="background1"/>
+                              <w:sz w:val="28"/>
+                              <w:szCs w:val="28"/>
+                            </w:rPr>
+                            <w:fldChar w:fldCharType="begin"/>
+                          </w:r>
+                          <w:r>
+                            <w:rPr>
+                              <w:color w:val="FFFFFF" w:themeColor="background1"/>
+                              <w:sz w:val="28"/>
+                              <w:szCs w:val="28"/>
+                            </w:rPr>
+                            <w:instrText>PAGE   \* MERGEFORMAT</w:instrText>
+                          </w:r>
+                          <w:r>
+                            <w:rPr>
+                              <w:color w:val="FFFFFF" w:themeColor="background1"/>
+                              <w:sz w:val="28"/>
+                              <w:szCs w:val="28"/>
+                            </w:rPr>
+                            <w:fldChar w:fldCharType="separate"/>
+                          </w:r>
+                          <w:r>
+                            <w:rPr>
+                              <w:color w:val="FFFFFF" w:themeColor="background1"/>
+                              <w:sz w:val="28"/>
+                              <w:szCs w:val="28"/>
+                              <w:lang w:val="es-ES"/>
+                            </w:rPr>
+                            <w:t>2</w:t>
+                          </w:r>
+                          <w:r>
+                            <w:rPr>
+                              <w:color w:val="FFFFFF" w:themeColor="background1"/>
+                              <w:sz w:val="28"/>
+                              <w:szCs w:val="28"/>
+                            </w:rPr>
+                            <w:fldChar w:fldCharType="end"/>
+                          </w:r>
+                        </w:p>
+                      </w:txbxContent>
+                    </wps:txbx>
+                    <wps:bodyPr rot="0" spcFirstLastPara="0" vertOverflow="overflow" horzOverflow="overflow" vert="horz" wrap="square" lIns="91440" tIns="45720" rIns="91440" bIns="45720" numCol="1" spcCol="0" rtlCol="0" fromWordArt="0" anchor="b" anchorCtr="0" forceAA="0" compatLnSpc="1">
+                      <a:prstTxWarp prst="textNoShape">
+                        <a:avLst/>
+                      </a:prstTxWarp>
+                      <a:noAutofit/>
+                    </wps:bodyPr>
+                  </wps:wsp>
+                </a:graphicData>
+              </a:graphic>
+              <wp14:sizeRelH relativeFrom="margin">
+                <wp14:pctWidth>0</wp14:pctWidth>
+              </wp14:sizeRelH>
+              <wp14:sizeRelV relativeFrom="margin">
+                <wp14:pctHeight>0</wp14:pctHeight>
+              </wp14:sizeRelV>
+            </wp:anchor>
+          </w:drawing>
+        </mc:Choice>
+        <mc:Fallback>
+          <w:pict>
+            <v:rect w14:anchorId="3BA678B1" id="Rectángulo 40" o:spid="_x0000_s1029" style="position:absolute;margin-left:0;margin-top:0;width:36pt;height:25.2pt;z-index:251659264;visibility:visible;mso-wrap-style:square;mso-width-percent:0;mso-height-percent:0;mso-top-percent:200;mso-wrap-distance-left:0;mso-wrap-distance-top:0;mso-wrap-distance-right:0;mso-wrap-distance-bottom:0;mso-position-horizontal:left;mso-position-horizontal-relative:right-margin-area;mso-position-vertical-relative:bottom-margin-area;mso-width-percent:0;mso-height-percent:0;mso-top-percent:200;mso-width-relative:margin;mso-height-relative:margin;v-text-anchor:bottom" o:gfxdata="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" fillcolor="black [3213]" stroked="f" strokeweight="3pt">
+              <v:textbox>
+                <w:txbxContent>
+                  <w:p>
+                    <w:pPr>
+                      <w:jc w:val="right"/>
+                      <w:rPr>
+                        <w:color w:val="FFFFFF" w:themeColor="background1"/>
+                        <w:sz w:val="28"/>
+                        <w:szCs w:val="28"/>
+                      </w:rPr>
+                    </w:pPr>
+                    <w:r>
+                      <w:rPr>
+                        <w:color w:val="FFFFFF" w:themeColor="background1"/>
+                        <w:sz w:val="28"/>
+                        <w:szCs w:val="28"/>
+                      </w:rPr>
+                      <w:fldChar w:fldCharType="begin"/>
+                    </w:r>
+                    <w:r>
+                      <w:rPr>
+                        <w:color w:val="FFFFFF" w:themeColor="background1"/>
+                        <w:sz w:val="28"/>
+                        <w:szCs w:val="28"/>
+                      </w:rPr>
+                      <w:instrText>PAGE   \* MERGEFORMAT</w:instrText>
+                    </w:r>
+                    <w:r>
+                      <w:rPr>
+                        <w:color w:val="FFFFFF" w:themeColor="background1"/>
+                        <w:sz w:val="28"/>
+                        <w:szCs w:val="28"/>
+                      </w:rPr>
+                      <w:fldChar w:fldCharType="separate"/>
+                    </w:r>
+                    <w:r>
+                      <w:rPr>
+                        <w:color w:val="FFFFFF" w:themeColor="background1"/>
+                        <w:sz w:val="28"/>
+                        <w:szCs w:val="28"/>
+                        <w:lang w:val="es-ES"/>
+                      </w:rPr>
+                      <w:t>2</w:t>
+                    </w:r>
+                    <w:r>
+                      <w:rPr>
+                        <w:color w:val="FFFFFF" w:themeColor="background1"/>
+                        <w:sz w:val="28"/>
+                        <w:szCs w:val="28"/>
+                      </w:rPr>
+                      <w:fldChar w:fldCharType="end"/>
+                    </w:r>
+                  </w:p>
+                </w:txbxContent>
+              </v:textbox>
+              <w10:wrap type="square" anchorx="margin" anchory="margin"/>
+            </v:rect>
+          </w:pict>
+        </mc:Fallback>
+      </mc:AlternateContent>
+    </w:r>
+  </w:p>
+</w:ftr>
+</file>
+
+<file path=word/footnotes.xml><?xml version="1.0" encoding="utf-8"?>
+<w:footnotes xmlns:wpc="http://schemas.microsoft.com/office/word/2010/wordprocessingCanvas" xmlns:cx="http://schemas.microsoft.com/office/drawing/2014/chartex" xmlns:cx1="http://schemas.microsoft.com/office/drawing/2015/9/8/chartex" xmlns:cx2="http://schemas.microsoft.com/office/drawing/2015/10/21/chartex" xmlns:cx3="http://schemas.microsoft.com/office/drawing/2016/5/9/chartex" xmlns:cx4="http://schemas.microsoft.com/office/drawing/2016/5/10/chartex" xmlns:cx5="http://schemas.microsoft.com/office/drawing/2016/5/11/chartex" xmlns:cx6="http://schemas.microsoft.com/office/drawing/2016/5/12/chartex" xmlns:cx7="http://schemas.microsoft.com/office/drawing/2016/5/13/chartex" xmlns:cx8="http://schemas.microsoft.com/office/drawing/2016/5/14/chartex" xmlns:mc="http://schemas.openxmlformats.org/markup-compatibility/2006" xmlns:aink="http://schemas.microsoft.com/office/drawing/2016/ink" xmlns:am3d="http://schemas.microsoft.com/office/drawing/2017/model3d" xmlns:o="urn:schemas-microsoft-com:office:office" xmlns:r="http://schemas.openxmlformats.org/officeDocument/2006/relationships" xmlns:m="http://schemas.openxmlformats.org/officeDocument/2006/math" xmlns:v="urn:schemas-microsoft-com:vml" xmlns:wp14="http://schemas.microsoft.com/office/word/2010/wordprocessingDrawing" xmlns:wp="http://schemas.openxmlformats.org/drawingml/2006/wordprocessingDrawing" xmlns:w10="urn:schemas-microsoft-com:office:word" xmlns:w="http://schemas.openxmlformats.org/wordprocessingml/2006/main" xmlns:w14="http://schemas.microsoft.com/office/word/2010/wordml" xmlns:w15="http://schemas.microsoft.com/office/word/2012/wordml" xmlns:w16cid="http://schemas.microsoft.com/office/word/2016/wordml/cid" xmlns:w16se="http://schemas.microsoft.com/office/word/2015/wordml/symex" xmlns:wpg="http://schemas.microsoft.com/office/word/2010/wordprocessingGroup" xmlns:wpi="http://schemas.microsoft.com/office/word/2010/wordprocessingInk" xmlns:wne="http://schemas.microsoft.com/office/word/2006/wordml" xmlns:wps="http://schemas.microsoft.com/office/word/2010/wordprocessingShape" mc:Ignorable="w14 w15 w16se w16cid wp14">
+  <w:footnote w:type="separator" w:id="-1">
+    <w:p>
+      <w:r>
+        <w:separator/>
+      </w:r>
+    </w:p>
+  </w:footnote>
+  <w:footnote w:type="continuationSeparator" w:id="0">
+    <w:p>
+      <w:r>
+        <w:continuationSeparator/>
+      </w:r>
+    </w:p>
+  </w:footnote>
+</w:footnotes>
 </file>
 
 <file path=word/numbering.xml><?xml version="1.0" encoding="utf-8"?>
@@ -1238,6 +5151,49 @@
       <w:lang w:val="es-PE" w:eastAsia="es-PE"/>
     </w:rPr>
   </w:style>
+  <w:style w:type="paragraph" w:styleId="Ttulo1">
+    <w:name w:val="heading 1"/>
+    <w:basedOn w:val="Normal"/>
+    <w:next w:val="Normal"/>
+    <w:link w:val="Ttulo1Car"/>
+    <w:uiPriority w:val="9"/>
+    <w:qFormat/>
+    <w:rsid w:val="00EE084E"/>
+    <w:pPr>
+      <w:keepNext/>
+      <w:keepLines/>
+      <w:spacing w:before="240"/>
+      <w:outlineLvl w:val="0"/>
+    </w:pPr>
+    <w:rPr>
+      <w:rFonts w:asciiTheme="majorHAnsi" w:eastAsiaTheme="majorEastAsia" w:hAnsiTheme="majorHAnsi" w:cstheme="majorBidi"/>
+      <w:color w:val="2F5496" w:themeColor="accent1" w:themeShade="BF"/>
+      <w:sz w:val="32"/>
+      <w:szCs w:val="32"/>
+    </w:rPr>
+  </w:style>
+  <w:style w:type="paragraph" w:styleId="Ttulo2">
+    <w:name w:val="heading 2"/>
+    <w:basedOn w:val="Normal"/>
+    <w:next w:val="Normal"/>
+    <w:link w:val="Ttulo2Car"/>
+    <w:uiPriority w:val="9"/>
+    <w:unhideWhenUsed/>
+    <w:qFormat/>
+    <w:rsid w:val="001B0749"/>
+    <w:pPr>
+      <w:keepNext/>
+      <w:keepLines/>
+      <w:spacing w:before="40"/>
+      <w:outlineLvl w:val="1"/>
+    </w:pPr>
+    <w:rPr>
+      <w:rFonts w:asciiTheme="majorHAnsi" w:eastAsiaTheme="majorEastAsia" w:hAnsiTheme="majorHAnsi" w:cstheme="majorBidi"/>
+      <w:color w:val="2F5496" w:themeColor="accent1" w:themeShade="BF"/>
+      <w:sz w:val="26"/>
+      <w:szCs w:val="26"/>
+    </w:rPr>
+  </w:style>
   <w:style w:type="character" w:default="1" w:styleId="Fuentedeprrafopredeter">
     <w:name w:val="Default Paragraph Font"/>
     <w:uiPriority w:val="1"/>
@@ -1326,6 +5282,174 @@
       <w:sz w:val="20"/>
       <w:szCs w:val="20"/>
       <w:lang w:val="es-PE" w:eastAsia="es-PE"/>
+    </w:rPr>
+  </w:style>
+  <w:style w:type="character" w:customStyle="1" w:styleId="Ttulo1Car">
+    <w:name w:val="Título 1 Car"/>
+    <w:basedOn w:val="Fuentedeprrafopredeter"/>
+    <w:link w:val="Ttulo1"/>
+    <w:uiPriority w:val="9"/>
+    <w:rsid w:val="00EE084E"/>
+    <w:rPr>
+      <w:rFonts w:asciiTheme="majorHAnsi" w:eastAsiaTheme="majorEastAsia" w:hAnsiTheme="majorHAnsi" w:cstheme="majorBidi"/>
+      <w:color w:val="2F5496" w:themeColor="accent1" w:themeShade="BF"/>
+      <w:sz w:val="32"/>
+      <w:szCs w:val="32"/>
+      <w:lang w:val="es-PE" w:eastAsia="es-PE"/>
+    </w:rPr>
+  </w:style>
+  <w:style w:type="paragraph" w:styleId="Sinespaciado">
+    <w:name w:val="No Spacing"/>
+    <w:uiPriority w:val="1"/>
+    <w:qFormat/>
+    <w:rsid w:val="00C4156F"/>
+    <w:pPr>
+      <w:widowControl w:val="0"/>
+      <w:pBdr>
+        <w:top w:val="nil"/>
+        <w:left w:val="nil"/>
+        <w:bottom w:val="nil"/>
+        <w:right w:val="nil"/>
+        <w:between w:val="nil"/>
+      </w:pBdr>
+      <w:spacing w:after="0" w:line="240" w:lineRule="auto"/>
+    </w:pPr>
+    <w:rPr>
+      <w:rFonts w:ascii="Times New Roman" w:eastAsia="Times New Roman" w:hAnsi="Times New Roman" w:cs="Times New Roman"/>
+      <w:color w:val="000000"/>
+      <w:sz w:val="20"/>
+      <w:szCs w:val="20"/>
+      <w:lang w:val="es-PE" w:eastAsia="es-PE"/>
+    </w:rPr>
+  </w:style>
+  <w:style w:type="character" w:customStyle="1" w:styleId="Ttulo2Car">
+    <w:name w:val="Título 2 Car"/>
+    <w:basedOn w:val="Fuentedeprrafopredeter"/>
+    <w:link w:val="Ttulo2"/>
+    <w:uiPriority w:val="9"/>
+    <w:rsid w:val="001B0749"/>
+    <w:rPr>
+      <w:rFonts w:asciiTheme="majorHAnsi" w:eastAsiaTheme="majorEastAsia" w:hAnsiTheme="majorHAnsi" w:cstheme="majorBidi"/>
+      <w:color w:val="2F5496" w:themeColor="accent1" w:themeShade="BF"/>
+      <w:sz w:val="26"/>
+      <w:szCs w:val="26"/>
+      <w:lang w:val="es-PE" w:eastAsia="es-PE"/>
+    </w:rPr>
+  </w:style>
+  <w:style w:type="paragraph" w:styleId="Encabezado">
+    <w:name w:val="header"/>
+    <w:basedOn w:val="Normal"/>
+    <w:link w:val="EncabezadoCar"/>
+    <w:uiPriority w:val="99"/>
+    <w:unhideWhenUsed/>
+    <w:rsid w:val="00A12C8A"/>
+    <w:pPr>
+      <w:tabs>
+        <w:tab w:val="center" w:pos="4252"/>
+        <w:tab w:val="right" w:pos="8504"/>
+      </w:tabs>
+    </w:pPr>
+  </w:style>
+  <w:style w:type="character" w:customStyle="1" w:styleId="EncabezadoCar">
+    <w:name w:val="Encabezado Car"/>
+    <w:basedOn w:val="Fuentedeprrafopredeter"/>
+    <w:link w:val="Encabezado"/>
+    <w:uiPriority w:val="99"/>
+    <w:rsid w:val="00A12C8A"/>
+    <w:rPr>
+      <w:rFonts w:ascii="Times New Roman" w:eastAsia="Times New Roman" w:hAnsi="Times New Roman" w:cs="Times New Roman"/>
+      <w:color w:val="000000"/>
+      <w:sz w:val="20"/>
+      <w:szCs w:val="20"/>
+      <w:lang w:val="es-PE" w:eastAsia="es-PE"/>
+    </w:rPr>
+  </w:style>
+  <w:style w:type="paragraph" w:styleId="Piedepgina">
+    <w:name w:val="footer"/>
+    <w:basedOn w:val="Normal"/>
+    <w:link w:val="PiedepginaCar"/>
+    <w:uiPriority w:val="99"/>
+    <w:unhideWhenUsed/>
+    <w:rsid w:val="00A12C8A"/>
+    <w:pPr>
+      <w:tabs>
+        <w:tab w:val="center" w:pos="4252"/>
+        <w:tab w:val="right" w:pos="8504"/>
+      </w:tabs>
+    </w:pPr>
+  </w:style>
+  <w:style w:type="character" w:customStyle="1" w:styleId="PiedepginaCar">
+    <w:name w:val="Pie de página Car"/>
+    <w:basedOn w:val="Fuentedeprrafopredeter"/>
+    <w:link w:val="Piedepgina"/>
+    <w:uiPriority w:val="99"/>
+    <w:rsid w:val="00A12C8A"/>
+    <w:rPr>
+      <w:rFonts w:ascii="Times New Roman" w:eastAsia="Times New Roman" w:hAnsi="Times New Roman" w:cs="Times New Roman"/>
+      <w:color w:val="000000"/>
+      <w:sz w:val="20"/>
+      <w:szCs w:val="20"/>
+      <w:lang w:val="es-PE" w:eastAsia="es-PE"/>
+    </w:rPr>
+  </w:style>
+  <w:style w:type="paragraph" w:styleId="TtuloTDC">
+    <w:name w:val="TOC Heading"/>
+    <w:basedOn w:val="Ttulo1"/>
+    <w:next w:val="Normal"/>
+    <w:uiPriority w:val="39"/>
+    <w:unhideWhenUsed/>
+    <w:qFormat/>
+    <w:rsid w:val="008832CE"/>
+    <w:pPr>
+      <w:widowControl/>
+      <w:pBdr>
+        <w:top w:val="none" w:sz="0" w:space="0" w:color="auto"/>
+        <w:left w:val="none" w:sz="0" w:space="0" w:color="auto"/>
+        <w:bottom w:val="none" w:sz="0" w:space="0" w:color="auto"/>
+        <w:right w:val="none" w:sz="0" w:space="0" w:color="auto"/>
+        <w:between w:val="none" w:sz="0" w:space="0" w:color="auto"/>
+      </w:pBdr>
+      <w:spacing w:line="259" w:lineRule="auto"/>
+      <w:outlineLvl w:val="9"/>
+    </w:pPr>
+    <w:rPr>
+      <w:lang w:val="es-ES" w:eastAsia="ja-JP"/>
+    </w:rPr>
+  </w:style>
+  <w:style w:type="paragraph" w:styleId="TDC1">
+    <w:name w:val="toc 1"/>
+    <w:basedOn w:val="Normal"/>
+    <w:next w:val="Normal"/>
+    <w:autoRedefine/>
+    <w:uiPriority w:val="39"/>
+    <w:unhideWhenUsed/>
+    <w:rsid w:val="008832CE"/>
+    <w:pPr>
+      <w:spacing w:after="100"/>
+    </w:pPr>
+  </w:style>
+  <w:style w:type="paragraph" w:styleId="TDC2">
+    <w:name w:val="toc 2"/>
+    <w:basedOn w:val="Normal"/>
+    <w:next w:val="Normal"/>
+    <w:autoRedefine/>
+    <w:uiPriority w:val="39"/>
+    <w:unhideWhenUsed/>
+    <w:rsid w:val="008832CE"/>
+    <w:pPr>
+      <w:spacing w:after="100"/>
+      <w:ind w:left="200"/>
+    </w:pPr>
+  </w:style>
+  <w:style w:type="character" w:styleId="Hipervnculo">
+    <w:name w:val="Hyperlink"/>
+    <w:basedOn w:val="Fuentedeprrafopredeter"/>
+    <w:uiPriority w:val="99"/>
+    <w:unhideWhenUsed/>
+    <w:rsid w:val="008832CE"/>
+    <w:rPr>
+      <w:color w:val="0563C1" w:themeColor="hyperlink"/>
+      <w:u w:val="single"/>
     </w:rPr>
   </w:style>
 </w:styles>
@@ -1590,4 +5714,35 @@
     </a:ext>
   </a:extLst>
 </a:theme>
+</file>
+
+<file path=customXml/item1.xml><?xml version="1.0" encoding="utf-8"?>
+<CoverPageProperties xmlns="http://schemas.microsoft.com/office/2006/coverPageProps">
+  <PublishDate>2018-11-23T00:00:00</PublishDate>
+  <Abstract/>
+  <CompanyAddress/>
+  <CompanyPhone/>
+  <CompanyFax/>
+  <CompanyEmail/>
+</CoverPageProperties>
+</file>
+
+<file path=customXml/item2.xml><?xml version="1.0" encoding="utf-8"?>
+<b:Sources xmlns:b="http://schemas.openxmlformats.org/officeDocument/2006/bibliography" xmlns="http://schemas.openxmlformats.org/officeDocument/2006/bibliography" SelectedStyle="\APASixthEditionOfficeOnline.xsl" StyleName="APA" Version="6"/>
+</file>
+
+<file path=customXml/itemProps1.xml><?xml version="1.0" encoding="utf-8"?>
+<ds:datastoreItem xmlns:ds="http://schemas.openxmlformats.org/officeDocument/2006/customXml" ds:itemID="{55AF091B-3C7A-41E3-B477-F2FDAA23CFDA}">
+  <ds:schemaRefs>
+    <ds:schemaRef ds:uri="http://schemas.microsoft.com/office/2006/coverPageProps"/>
+  </ds:schemaRefs>
+</ds:datastoreItem>
+</file>
+
+<file path=customXml/itemProps2.xml><?xml version="1.0" encoding="utf-8"?>
+<ds:datastoreItem xmlns:ds="http://schemas.openxmlformats.org/officeDocument/2006/customXml" ds:itemID="{2AC5E2E7-C7CD-4F3D-A728-719E22DC4ED0}">
+  <ds:schemaRefs>
+    <ds:schemaRef ds:uri="http://schemas.openxmlformats.org/officeDocument/2006/bibliography"/>
+  </ds:schemaRefs>
+</ds:datastoreItem>
 </file>
</xml_diff>